<commit_message>
expose mit Forschungsfragen und Problembeschreibung
</commit_message>
<xml_diff>
--- a/Diskussiongrundlage Forschungsziele.docx
+++ b/Diskussiongrundlage Forschungsziele.docx
@@ -42,15 +42,7 @@
         </w:numPr>
       </w:pPr>
       <w:r>
-        <w:t xml:space="preserve">Medizinisches Fachvokabular muss </w:t>
-      </w:r>
-      <w:proofErr w:type="gramStart"/>
-      <w:r>
-        <w:t>in ein computerauswertbare Form</w:t>
-      </w:r>
-      <w:proofErr w:type="gramEnd"/>
-      <w:r>
-        <w:t xml:space="preserve"> überführt werden</w:t>
+        <w:t>Medizinisches Fachvokabular muss in ein computerauswertbare Form überführt werden</w:t>
       </w:r>
     </w:p>
     <w:p>
@@ -90,10 +82,10 @@
         </w:numPr>
       </w:pPr>
       <w:r>
-        <w:t>Wie kann ein</w:t>
-      </w:r>
-      <w:r>
-        <w:t xml:space="preserve"> medizinischer Text vorverarbeitet werden</w:t>
+        <w:t>Wie kann ein medizinischer Text vorverarbeitet werden</w:t>
+      </w:r>
+      <w:r>
+        <w:t>, so dass relevante Aussagen (Überschriften, Aufzählungen, Leerzeilen und Dialoge) automatisch erkannt werden</w:t>
       </w:r>
       <w:r>
         <w:t>?</w:t>
@@ -108,27 +100,25 @@
         </w:numPr>
       </w:pPr>
       <w:r>
-        <w:t>Wie kann ein m</w:t>
-      </w:r>
-      <w:r>
-        <w:t>edizinisch</w:t>
-      </w:r>
-      <w:r>
-        <w:t>es</w:t>
-      </w:r>
-      <w:r>
-        <w:t xml:space="preserve"> Fachvokabular </w:t>
-      </w:r>
-      <w:proofErr w:type="gramStart"/>
-      <w:r>
-        <w:t>in ein computerauswertbare Form</w:t>
-      </w:r>
-      <w:proofErr w:type="gramEnd"/>
-      <w:r>
-        <w:t xml:space="preserve"> überführt werden</w:t>
-      </w:r>
-      <w:r>
-        <w:t>?</w:t>
+        <w:t xml:space="preserve">Wie kann ein medizinisches Fachvokabular </w:t>
+      </w:r>
+      <w:r>
+        <w:t xml:space="preserve">über depressive Erkrankungen automatisiert </w:t>
+      </w:r>
+      <w:r>
+        <w:t>in ein</w:t>
+      </w:r>
+      <w:r>
+        <w:t>e</w:t>
+      </w:r>
+      <w:r>
+        <w:t xml:space="preserve"> </w:t>
+      </w:r>
+      <w:r>
+        <w:t>maschinenlesbare</w:t>
+      </w:r>
+      <w:r>
+        <w:t xml:space="preserve"> Form überführt werden?</w:t>
       </w:r>
     </w:p>
     <w:p>
@@ -140,13 +130,13 @@
         </w:numPr>
       </w:pPr>
       <w:r>
-        <w:t>Wie kann e</w:t>
-      </w:r>
-      <w:r>
-        <w:t>ine Wissensrepräsentation erstellt werden</w:t>
-      </w:r>
-      <w:r>
-        <w:t>?</w:t>
+        <w:t>Wie kann eine Wissensrepräsentation</w:t>
+      </w:r>
+      <w:r>
+        <w:t xml:space="preserve"> über einen gegebenen Text maschinenlesbar</w:t>
+      </w:r>
+      <w:r>
+        <w:t xml:space="preserve"> erstellt werden?</w:t>
       </w:r>
     </w:p>
     <w:p>
@@ -166,7 +156,7 @@
         </w:numPr>
       </w:pPr>
       <w:r>
-        <w:t>Ermittlung von Vorverarbeitungsschritten für Texte.</w:t>
+        <w:t>Wie kann ein medizinischer Text vorverarbeitet werden, so dass relevante Aussagen (Überschriften, Aufzählungen, Leerzeilen und Dialoge) automatisch erkannt werden?</w:t>
       </w:r>
     </w:p>
     <w:p>
@@ -178,7 +168,7 @@
         </w:numPr>
       </w:pPr>
       <w:r>
-        <w:t>Verarbeitung von Überschriften</w:t>
+        <w:t>Aufbau und Struktur medizinischer Texte (Observation)</w:t>
       </w:r>
     </w:p>
     <w:p>
@@ -190,7 +180,13 @@
         </w:numPr>
       </w:pPr>
       <w:r>
-        <w:t>Verarbeitung von Aufzählungen</w:t>
+        <w:t xml:space="preserve">Theoriebildung zur </w:t>
+      </w:r>
+      <w:r>
+        <w:t>Vorverarbeitung medizinischer Texte</w:t>
+      </w:r>
+      <w:r>
+        <w:t xml:space="preserve"> (Theoriebildung)</w:t>
       </w:r>
     </w:p>
     <w:p>
@@ -202,27 +198,13 @@
         </w:numPr>
       </w:pPr>
       <w:r>
-        <w:t>Verarbeitung von Leerzeilen</w:t>
-      </w:r>
-    </w:p>
-    <w:p>
-      <w:pPr>
-        <w:pStyle w:val="Listenabsatz"/>
-        <w:numPr>
-          <w:ilvl w:val="0"/>
-          <w:numId w:val="3"/>
-        </w:numPr>
-      </w:pPr>
-      <w:r>
-        <w:t xml:space="preserve">Wie kann ein medizinisches Fachvokabular </w:t>
-      </w:r>
-      <w:proofErr w:type="gramStart"/>
-      <w:r>
-        <w:t>in ein computerauswertbare Form</w:t>
-      </w:r>
-      <w:proofErr w:type="gramEnd"/>
-      <w:r>
-        <w:t xml:space="preserve"> überführt werden?</w:t>
+        <w:t>Implementierung zur Vorverarbeitung medizinischer Texte</w:t>
+      </w:r>
+      <w:r>
+        <w:t xml:space="preserve"> </w:t>
+      </w:r>
+      <w:r>
+        <w:t>(Implementierung)</w:t>
       </w:r>
     </w:p>
     <w:p>
@@ -232,44 +214,28 @@
           <w:ilvl w:val="1"/>
           <w:numId w:val="3"/>
         </w:numPr>
-        <w:rPr>
-          <w:lang w:val="en-US"/>
-        </w:rPr>
-      </w:pPr>
-      <w:r>
-        <w:rPr>
-          <w:lang w:val="en-US"/>
-        </w:rPr>
-        <w:t xml:space="preserve">Import des </w:t>
-      </w:r>
-      <w:proofErr w:type="spellStart"/>
-      <w:r>
-        <w:rPr>
-          <w:lang w:val="en-US"/>
-        </w:rPr>
-        <w:t>MeSh-Vokabulars</w:t>
-      </w:r>
-      <w:proofErr w:type="spellEnd"/>
-      <w:r>
-        <w:rPr>
-          <w:lang w:val="en-US"/>
-        </w:rPr>
-        <w:t xml:space="preserve"> in </w:t>
-      </w:r>
-      <w:proofErr w:type="spellStart"/>
-      <w:r>
-        <w:rPr>
-          <w:lang w:val="en-US"/>
-        </w:rPr>
-        <w:t>s</w:t>
-      </w:r>
-      <w:r>
-        <w:rPr>
-          <w:lang w:val="en-US"/>
-        </w:rPr>
-        <w:t>paCy</w:t>
-      </w:r>
-      <w:proofErr w:type="spellEnd"/>
+      </w:pPr>
+      <w:r>
+        <w:t>Evaluation zur Vorverarbeitung medizinischer Texte</w:t>
+      </w:r>
+      <w:r>
+        <w:t xml:space="preserve"> </w:t>
+      </w:r>
+      <w:r>
+        <w:t>(Evaluation)</w:t>
+      </w:r>
+    </w:p>
+    <w:p>
+      <w:pPr>
+        <w:pStyle w:val="Listenabsatz"/>
+        <w:numPr>
+          <w:ilvl w:val="0"/>
+          <w:numId w:val="3"/>
+        </w:numPr>
+      </w:pPr>
+      <w:r>
+        <w:t>Wie kann ein medizinisches Fachvokabular über depressive Erkrankungen automatisiert in eine maschinenlesbare Form überführt werden?</w:t>
+      </w:r>
     </w:p>
     <w:p>
       <w:pPr>
@@ -278,27 +244,12 @@
           <w:ilvl w:val="1"/>
           <w:numId w:val="3"/>
         </w:numPr>
-        <w:rPr>
-          <w:lang w:val="en-US"/>
-        </w:rPr>
-      </w:pPr>
-      <w:r>
-        <w:rPr>
-          <w:lang w:val="en-US"/>
-        </w:rPr>
-        <w:t>Entity-Linking</w:t>
-      </w:r>
-    </w:p>
-    <w:p>
-      <w:pPr>
-        <w:pStyle w:val="Listenabsatz"/>
-        <w:numPr>
-          <w:ilvl w:val="0"/>
-          <w:numId w:val="3"/>
-        </w:numPr>
-      </w:pPr>
-      <w:r>
-        <w:t>Wie kann eine Wissensrepräsentation erstellt werden?</w:t>
+      </w:pPr>
+      <w:r>
+        <w:t>Überblick über depressive Erkr</w:t>
+      </w:r>
+      <w:r>
+        <w:t>ankungen (Observation)</w:t>
       </w:r>
     </w:p>
     <w:p>
@@ -310,7 +261,7 @@
         </w:numPr>
       </w:pPr>
       <w:r>
-        <w:t xml:space="preserve">Struktur und Format einer sinnvollen Wissensrepräsentation </w:t>
+        <w:t>Automatisierung durch NLP (Observation)</w:t>
       </w:r>
     </w:p>
     <w:p>
@@ -322,18 +273,13 @@
         </w:numPr>
       </w:pPr>
       <w:r>
-        <w:t xml:space="preserve">Nutzung der </w:t>
-      </w:r>
-      <w:r>
-        <w:t xml:space="preserve">Grammatikanalyse von </w:t>
-      </w:r>
-      <w:proofErr w:type="spellStart"/>
-      <w:r>
-        <w:t>spaCy</w:t>
-      </w:r>
-      <w:proofErr w:type="spellEnd"/>
-      <w:r>
-        <w:t xml:space="preserve"> zur Erkennung von Zusammenhängen</w:t>
+        <w:t>Theoriebildung zur</w:t>
+      </w:r>
+      <w:r>
+        <w:t xml:space="preserve"> Überführung medizinischen Fachvokabulars in maschinenlesbare Form zur weiteren Verarbeitung durch NLP </w:t>
+      </w:r>
+      <w:r>
+        <w:t>(Theoriebildung)</w:t>
       </w:r>
     </w:p>
     <w:p>
@@ -345,8 +291,104 @@
         </w:numPr>
       </w:pPr>
       <w:r>
-        <w:t>Export als RDF/XML</w:t>
-      </w:r>
+        <w:t xml:space="preserve">Implementierung </w:t>
+      </w:r>
+      <w:r>
+        <w:t xml:space="preserve">zur Überführung medizinischen Fachvokabulars in maschinenlesbare Form zur weiteren Verarbeitung durch NLP </w:t>
+      </w:r>
+      <w:r>
+        <w:t>(Implementierung)</w:t>
+      </w:r>
+    </w:p>
+    <w:p>
+      <w:pPr>
+        <w:pStyle w:val="Listenabsatz"/>
+        <w:numPr>
+          <w:ilvl w:val="1"/>
+          <w:numId w:val="3"/>
+        </w:numPr>
+      </w:pPr>
+      <w:r>
+        <w:t xml:space="preserve">Evaluation </w:t>
+      </w:r>
+      <w:r>
+        <w:t xml:space="preserve">zur Überführung medizinischen Fachvokabulars in maschinenlesbare Form zur weiteren Verarbeitung durch NLP </w:t>
+      </w:r>
+      <w:r>
+        <w:t>(Evaluation)</w:t>
+      </w:r>
+    </w:p>
+    <w:p>
+      <w:pPr>
+        <w:pStyle w:val="Listenabsatz"/>
+        <w:numPr>
+          <w:ilvl w:val="0"/>
+          <w:numId w:val="3"/>
+        </w:numPr>
+      </w:pPr>
+      <w:r>
+        <w:t>Wie kann eine Wissensrepräsentation über einen gegebenen Text maschinenlesbar erstellt werden?</w:t>
+      </w:r>
+    </w:p>
+    <w:p>
+      <w:pPr>
+        <w:pStyle w:val="Listenabsatz"/>
+        <w:numPr>
+          <w:ilvl w:val="1"/>
+          <w:numId w:val="3"/>
+        </w:numPr>
+      </w:pPr>
+      <w:r>
+        <w:t>Wissensrepräsentation mittels RDF, RDFS (Observation)</w:t>
+      </w:r>
+    </w:p>
+    <w:p>
+      <w:pPr>
+        <w:pStyle w:val="Listenabsatz"/>
+        <w:numPr>
+          <w:ilvl w:val="1"/>
+          <w:numId w:val="3"/>
+        </w:numPr>
+      </w:pPr>
+      <w:r>
+        <w:t>Theoriebildung zur Wissensrepräsentation (Theoriebildung)</w:t>
+      </w:r>
+    </w:p>
+    <w:p>
+      <w:pPr>
+        <w:pStyle w:val="Listenabsatz"/>
+        <w:numPr>
+          <w:ilvl w:val="1"/>
+          <w:numId w:val="3"/>
+        </w:numPr>
+      </w:pPr>
+      <w:r>
+        <w:t>Implementierung</w:t>
+      </w:r>
+      <w:r>
+        <w:t xml:space="preserve"> zur Wissensrepräsentation (Implementierung)</w:t>
+      </w:r>
+    </w:p>
+    <w:p>
+      <w:pPr>
+        <w:pStyle w:val="Listenabsatz"/>
+        <w:numPr>
+          <w:ilvl w:val="1"/>
+          <w:numId w:val="3"/>
+        </w:numPr>
+      </w:pPr>
+      <w:r>
+        <w:t>Evaluation</w:t>
+      </w:r>
+      <w:r>
+        <w:t xml:space="preserve"> zur Wissensrepräsentation (Evaluation)</w:t>
+      </w:r>
+    </w:p>
+    <w:p>
+      <w:pPr>
+        <w:pStyle w:val="Listenabsatz"/>
+        <w:ind w:left="1440"/>
+      </w:pPr>
     </w:p>
     <w:p>
       <w:pPr>
@@ -365,16 +407,24 @@
       </w:r>
     </w:p>
     <w:p>
-      <w:pPr>
-        <w:rPr>
-          <w:lang w:val="en-US"/>
-        </w:rPr>
-      </w:pPr>
-      <w:r>
-        <w:rPr>
-          <w:lang w:val="en-US"/>
-        </w:rPr>
-        <w:t>State of the Art</w:t>
+      <w:r>
+        <w:t xml:space="preserve">State </w:t>
+      </w:r>
+      <w:proofErr w:type="spellStart"/>
+      <w:r>
+        <w:t>of</w:t>
+      </w:r>
+      <w:proofErr w:type="spellEnd"/>
+      <w:r>
+        <w:t xml:space="preserve"> </w:t>
+      </w:r>
+      <w:proofErr w:type="spellStart"/>
+      <w:r>
+        <w:t>the</w:t>
+      </w:r>
+      <w:proofErr w:type="spellEnd"/>
+      <w:r>
+        <w:t xml:space="preserve"> Art</w:t>
       </w:r>
     </w:p>
     <w:p>
@@ -382,6 +432,7 @@
         <w:pStyle w:val="berschrift2"/>
       </w:pPr>
       <w:r>
+        <w:lastRenderedPageBreak/>
         <w:t>Theoriebildung</w:t>
       </w:r>
     </w:p>
@@ -433,6 +484,1940 @@
       </w:pPr>
       <w:r>
         <w:tab/>
+      </w:r>
+      <w:r>
+        <w:t>Lösungsansätze:</w:t>
+      </w:r>
+    </w:p>
+    <w:p>
+      <w:pPr>
+        <w:pStyle w:val="Listenabsatz"/>
+        <w:numPr>
+          <w:ilvl w:val="0"/>
+          <w:numId w:val="5"/>
+        </w:numPr>
+      </w:pPr>
+      <w:r>
+        <w:t xml:space="preserve">Import des </w:t>
+      </w:r>
+      <w:proofErr w:type="spellStart"/>
+      <w:r>
+        <w:t>MeSh</w:t>
+      </w:r>
+      <w:proofErr w:type="spellEnd"/>
+      <w:r>
+        <w:t xml:space="preserve">-Vokabulars in </w:t>
+      </w:r>
+      <w:proofErr w:type="spellStart"/>
+      <w:r>
+        <w:t>spaCy</w:t>
+      </w:r>
+      <w:proofErr w:type="spellEnd"/>
+    </w:p>
+    <w:p>
+      <w:pPr>
+        <w:pStyle w:val="Listenabsatz"/>
+        <w:numPr>
+          <w:ilvl w:val="0"/>
+          <w:numId w:val="5"/>
+        </w:numPr>
+        <w:rPr>
+          <w:lang w:val="en-US"/>
+        </w:rPr>
+      </w:pPr>
+      <w:r>
+        <w:rPr>
+          <w:lang w:val="en-US"/>
+        </w:rPr>
+        <w:t>Entity-Linking</w:t>
+      </w:r>
+    </w:p>
+    <w:p>
+      <w:pPr>
+        <w:pStyle w:val="Listenabsatz"/>
+        <w:numPr>
+          <w:ilvl w:val="0"/>
+          <w:numId w:val="5"/>
+        </w:numPr>
+        <w:rPr>
+          <w:lang w:val="en-US"/>
+        </w:rPr>
+      </w:pPr>
+    </w:p>
+    <w:p>
+      <w:pPr>
+        <w:pStyle w:val="Listenabsatz"/>
+        <w:numPr>
+          <w:ilvl w:val="1"/>
+          <w:numId w:val="5"/>
+        </w:numPr>
+      </w:pPr>
+      <w:r>
+        <w:t xml:space="preserve">Struktur und Format einer sinnvollen Wissensrepräsentation </w:t>
+      </w:r>
+    </w:p>
+    <w:p>
+      <w:pPr>
+        <w:pStyle w:val="Listenabsatz"/>
+        <w:numPr>
+          <w:ilvl w:val="1"/>
+          <w:numId w:val="5"/>
+        </w:numPr>
+      </w:pPr>
+      <w:r>
+        <w:t xml:space="preserve">Nutzung der Grammatikanalyse von </w:t>
+      </w:r>
+      <w:proofErr w:type="spellStart"/>
+      <w:r>
+        <w:t>spaCy</w:t>
+      </w:r>
+      <w:proofErr w:type="spellEnd"/>
+      <w:r>
+        <w:t xml:space="preserve"> zur Erkennung von Zusammenhängen</w:t>
+      </w:r>
+    </w:p>
+    <w:p>
+      <w:pPr>
+        <w:pStyle w:val="Listenabsatz"/>
+        <w:numPr>
+          <w:ilvl w:val="1"/>
+          <w:numId w:val="5"/>
+        </w:numPr>
+      </w:pPr>
+      <w:r>
+        <w:t>Export als RDF/XML</w:t>
+      </w:r>
+    </w:p>
+    <w:p>
+      <w:pPr>
+        <w:pStyle w:val="Listenabsatz"/>
+        <w:numPr>
+          <w:ilvl w:val="0"/>
+          <w:numId w:val="5"/>
+        </w:numPr>
+        <w:tabs>
+          <w:tab w:val="left" w:pos="916"/>
+          <w:tab w:val="left" w:pos="1832"/>
+          <w:tab w:val="left" w:pos="2748"/>
+          <w:tab w:val="left" w:pos="3664"/>
+          <w:tab w:val="left" w:pos="4580"/>
+          <w:tab w:val="left" w:pos="5496"/>
+          <w:tab w:val="left" w:pos="6412"/>
+          <w:tab w:val="left" w:pos="7328"/>
+          <w:tab w:val="left" w:pos="8244"/>
+          <w:tab w:val="left" w:pos="9160"/>
+          <w:tab w:val="left" w:pos="10076"/>
+          <w:tab w:val="left" w:pos="10992"/>
+          <w:tab w:val="left" w:pos="11908"/>
+          <w:tab w:val="left" w:pos="12824"/>
+          <w:tab w:val="left" w:pos="13740"/>
+          <w:tab w:val="left" w:pos="14656"/>
+        </w:tabs>
+        <w:spacing w:after="0" w:line="240" w:lineRule="auto"/>
+        <w:rPr>
+          <w:rFonts w:ascii="Courier New" w:eastAsia="Times New Roman" w:hAnsi="Courier New" w:cs="Courier New"/>
+          <w:sz w:val="20"/>
+          <w:szCs w:val="20"/>
+          <w:lang w:eastAsia="de-DE"/>
+        </w:rPr>
+      </w:pPr>
+      <w:r>
+        <w:rPr>
+          <w:rFonts w:ascii="Courier New" w:eastAsia="Times New Roman" w:hAnsi="Courier New" w:cs="Courier New"/>
+          <w:color w:val="0000CC"/>
+          <w:sz w:val="20"/>
+          <w:szCs w:val="20"/>
+          <w:lang w:eastAsia="de-DE"/>
+        </w:rPr>
+        <w:t>\</w:t>
+      </w:r>
+      <w:proofErr w:type="spellStart"/>
+      <w:r>
+        <w:rPr>
+          <w:rFonts w:ascii="Courier New" w:eastAsia="Times New Roman" w:hAnsi="Courier New" w:cs="Courier New"/>
+          <w:color w:val="0000CC"/>
+          <w:sz w:val="20"/>
+          <w:szCs w:val="20"/>
+          <w:lang w:eastAsia="de-DE"/>
+        </w:rPr>
+        <w:t>begin</w:t>
+      </w:r>
+      <w:proofErr w:type="spellEnd"/>
+      <w:r>
+        <w:rPr>
+          <w:rFonts w:ascii="Courier New" w:eastAsia="Times New Roman" w:hAnsi="Courier New" w:cs="Courier New"/>
+          <w:color w:val="000000"/>
+          <w:sz w:val="20"/>
+          <w:szCs w:val="20"/>
+          <w:lang w:eastAsia="de-DE"/>
+        </w:rPr>
+        <w:t>{</w:t>
+      </w:r>
+      <w:proofErr w:type="spellStart"/>
+      <w:r>
+        <w:rPr>
+          <w:rFonts w:ascii="Courier New" w:eastAsia="Times New Roman" w:hAnsi="Courier New" w:cs="Courier New"/>
+          <w:color w:val="000000"/>
+          <w:sz w:val="20"/>
+          <w:szCs w:val="20"/>
+          <w:u w:val="single"/>
+          <w:lang w:eastAsia="de-DE"/>
+        </w:rPr>
+        <w:t>question</w:t>
+      </w:r>
+      <w:proofErr w:type="spellEnd"/>
+      <w:r>
+        <w:rPr>
+          <w:rFonts w:ascii="Courier New" w:eastAsia="Times New Roman" w:hAnsi="Courier New" w:cs="Courier New"/>
+          <w:color w:val="000000"/>
+          <w:sz w:val="20"/>
+          <w:szCs w:val="20"/>
+          <w:lang w:eastAsia="de-DE"/>
+        </w:rPr>
+        <w:t>}</w:t>
+      </w:r>
+    </w:p>
+    <w:p>
+      <w:pPr>
+        <w:pStyle w:val="Listenabsatz"/>
+        <w:numPr>
+          <w:ilvl w:val="0"/>
+          <w:numId w:val="5"/>
+        </w:numPr>
+        <w:tabs>
+          <w:tab w:val="left" w:pos="916"/>
+          <w:tab w:val="left" w:pos="1832"/>
+          <w:tab w:val="left" w:pos="2748"/>
+          <w:tab w:val="left" w:pos="3664"/>
+          <w:tab w:val="left" w:pos="4580"/>
+          <w:tab w:val="left" w:pos="5496"/>
+          <w:tab w:val="left" w:pos="6412"/>
+          <w:tab w:val="left" w:pos="7328"/>
+          <w:tab w:val="left" w:pos="8244"/>
+          <w:tab w:val="left" w:pos="9160"/>
+          <w:tab w:val="left" w:pos="10076"/>
+          <w:tab w:val="left" w:pos="10992"/>
+          <w:tab w:val="left" w:pos="11908"/>
+          <w:tab w:val="left" w:pos="12824"/>
+          <w:tab w:val="left" w:pos="13740"/>
+          <w:tab w:val="left" w:pos="14656"/>
+        </w:tabs>
+        <w:spacing w:after="0" w:line="240" w:lineRule="auto"/>
+        <w:rPr>
+          <w:rFonts w:ascii="Courier New" w:eastAsia="Times New Roman" w:hAnsi="Courier New" w:cs="Courier New"/>
+          <w:sz w:val="20"/>
+          <w:szCs w:val="20"/>
+          <w:lang w:eastAsia="de-DE"/>
+        </w:rPr>
+      </w:pPr>
+      <w:r>
+        <w:rPr>
+          <w:rFonts w:ascii="Courier New" w:eastAsia="Times New Roman" w:hAnsi="Courier New" w:cs="Courier New"/>
+          <w:color w:val="000000"/>
+          <w:sz w:val="20"/>
+          <w:szCs w:val="20"/>
+          <w:lang w:eastAsia="de-DE"/>
+        </w:rPr>
+        <w:t xml:space="preserve">Wie kann die </w:t>
+      </w:r>
+      <w:proofErr w:type="spellStart"/>
+      <w:r>
+        <w:rPr>
+          <w:rFonts w:ascii="Courier New" w:eastAsia="Times New Roman" w:hAnsi="Courier New" w:cs="Courier New"/>
+          <w:color w:val="000000"/>
+          <w:sz w:val="20"/>
+          <w:szCs w:val="20"/>
+          <w:u w:val="single"/>
+          <w:lang w:eastAsia="de-DE"/>
+        </w:rPr>
+        <w:t>MEsH</w:t>
+      </w:r>
+      <w:proofErr w:type="spellEnd"/>
+      <w:r>
+        <w:rPr>
+          <w:rFonts w:ascii="Courier New" w:eastAsia="Times New Roman" w:hAnsi="Courier New" w:cs="Courier New"/>
+          <w:color w:val="000000"/>
+          <w:sz w:val="20"/>
+          <w:szCs w:val="20"/>
+          <w:lang w:eastAsia="de-DE"/>
+        </w:rPr>
+        <w:t xml:space="preserve"> Datenbank in </w:t>
+      </w:r>
+      <w:proofErr w:type="spellStart"/>
+      <w:r>
+        <w:rPr>
+          <w:rFonts w:ascii="Courier New" w:eastAsia="Times New Roman" w:hAnsi="Courier New" w:cs="Courier New"/>
+          <w:color w:val="000000"/>
+          <w:sz w:val="20"/>
+          <w:szCs w:val="20"/>
+          <w:u w:val="single"/>
+          <w:lang w:eastAsia="de-DE"/>
+        </w:rPr>
+        <w:t>spaCy</w:t>
+      </w:r>
+      <w:proofErr w:type="spellEnd"/>
+      <w:r>
+        <w:rPr>
+          <w:rFonts w:ascii="Courier New" w:eastAsia="Times New Roman" w:hAnsi="Courier New" w:cs="Courier New"/>
+          <w:color w:val="000000"/>
+          <w:sz w:val="20"/>
+          <w:szCs w:val="20"/>
+          <w:lang w:eastAsia="de-DE"/>
+        </w:rPr>
+        <w:t xml:space="preserve"> importiert und von der </w:t>
+      </w:r>
+      <w:r>
+        <w:rPr>
+          <w:rFonts w:ascii="Courier New" w:eastAsia="Times New Roman" w:hAnsi="Courier New" w:cs="Courier New"/>
+          <w:color w:val="000000"/>
+          <w:sz w:val="20"/>
+          <w:szCs w:val="20"/>
+          <w:u w:val="single"/>
+          <w:lang w:eastAsia="de-DE"/>
+        </w:rPr>
+        <w:t>NER</w:t>
+      </w:r>
+      <w:r>
+        <w:rPr>
+          <w:rFonts w:ascii="Courier New" w:eastAsia="Times New Roman" w:hAnsi="Courier New" w:cs="Courier New"/>
+          <w:color w:val="000000"/>
+          <w:sz w:val="20"/>
+          <w:szCs w:val="20"/>
+          <w:lang w:eastAsia="de-DE"/>
+        </w:rPr>
+        <w:t>-Komponente genutzt werden?</w:t>
+      </w:r>
+    </w:p>
+    <w:p>
+      <w:pPr>
+        <w:pStyle w:val="Listenabsatz"/>
+        <w:numPr>
+          <w:ilvl w:val="0"/>
+          <w:numId w:val="5"/>
+        </w:numPr>
+        <w:tabs>
+          <w:tab w:val="left" w:pos="916"/>
+          <w:tab w:val="left" w:pos="1832"/>
+          <w:tab w:val="left" w:pos="2748"/>
+          <w:tab w:val="left" w:pos="3664"/>
+          <w:tab w:val="left" w:pos="4580"/>
+          <w:tab w:val="left" w:pos="5496"/>
+          <w:tab w:val="left" w:pos="6412"/>
+          <w:tab w:val="left" w:pos="7328"/>
+          <w:tab w:val="left" w:pos="8244"/>
+          <w:tab w:val="left" w:pos="9160"/>
+          <w:tab w:val="left" w:pos="10076"/>
+          <w:tab w:val="left" w:pos="10992"/>
+          <w:tab w:val="left" w:pos="11908"/>
+          <w:tab w:val="left" w:pos="12824"/>
+          <w:tab w:val="left" w:pos="13740"/>
+          <w:tab w:val="left" w:pos="14656"/>
+        </w:tabs>
+        <w:spacing w:after="0" w:line="240" w:lineRule="auto"/>
+        <w:rPr>
+          <w:rFonts w:ascii="Courier New" w:eastAsia="Times New Roman" w:hAnsi="Courier New" w:cs="Courier New"/>
+          <w:sz w:val="20"/>
+          <w:szCs w:val="20"/>
+          <w:lang w:eastAsia="de-DE"/>
+        </w:rPr>
+      </w:pPr>
+      <w:r>
+        <w:rPr>
+          <w:rFonts w:ascii="Courier New" w:eastAsia="Times New Roman" w:hAnsi="Courier New" w:cs="Courier New"/>
+          <w:color w:val="0000CC"/>
+          <w:sz w:val="20"/>
+          <w:szCs w:val="20"/>
+          <w:lang w:eastAsia="de-DE"/>
+        </w:rPr>
+        <w:t>\end</w:t>
+      </w:r>
+      <w:r>
+        <w:rPr>
+          <w:rFonts w:ascii="Courier New" w:eastAsia="Times New Roman" w:hAnsi="Courier New" w:cs="Courier New"/>
+          <w:color w:val="000000"/>
+          <w:sz w:val="20"/>
+          <w:szCs w:val="20"/>
+          <w:lang w:eastAsia="de-DE"/>
+        </w:rPr>
+        <w:t>{</w:t>
+      </w:r>
+      <w:proofErr w:type="spellStart"/>
+      <w:r>
+        <w:rPr>
+          <w:rFonts w:ascii="Courier New" w:eastAsia="Times New Roman" w:hAnsi="Courier New" w:cs="Courier New"/>
+          <w:color w:val="000000"/>
+          <w:sz w:val="20"/>
+          <w:szCs w:val="20"/>
+          <w:u w:val="single"/>
+          <w:lang w:eastAsia="de-DE"/>
+        </w:rPr>
+        <w:t>question</w:t>
+      </w:r>
+      <w:proofErr w:type="spellEnd"/>
+      <w:r>
+        <w:rPr>
+          <w:rFonts w:ascii="Courier New" w:eastAsia="Times New Roman" w:hAnsi="Courier New" w:cs="Courier New"/>
+          <w:color w:val="000000"/>
+          <w:sz w:val="20"/>
+          <w:szCs w:val="20"/>
+          <w:lang w:eastAsia="de-DE"/>
+        </w:rPr>
+        <w:t>}</w:t>
+      </w:r>
+    </w:p>
+    <w:p>
+      <w:pPr>
+        <w:pStyle w:val="Listenabsatz"/>
+        <w:numPr>
+          <w:ilvl w:val="0"/>
+          <w:numId w:val="5"/>
+        </w:numPr>
+        <w:tabs>
+          <w:tab w:val="left" w:pos="916"/>
+          <w:tab w:val="left" w:pos="1832"/>
+          <w:tab w:val="left" w:pos="2748"/>
+          <w:tab w:val="left" w:pos="3664"/>
+          <w:tab w:val="left" w:pos="4580"/>
+          <w:tab w:val="left" w:pos="5496"/>
+          <w:tab w:val="left" w:pos="6412"/>
+          <w:tab w:val="left" w:pos="7328"/>
+          <w:tab w:val="left" w:pos="8244"/>
+          <w:tab w:val="left" w:pos="9160"/>
+          <w:tab w:val="left" w:pos="10076"/>
+          <w:tab w:val="left" w:pos="10992"/>
+          <w:tab w:val="left" w:pos="11908"/>
+          <w:tab w:val="left" w:pos="12824"/>
+          <w:tab w:val="left" w:pos="13740"/>
+          <w:tab w:val="left" w:pos="14656"/>
+        </w:tabs>
+        <w:spacing w:after="0" w:line="240" w:lineRule="auto"/>
+        <w:rPr>
+          <w:rFonts w:ascii="Courier New" w:eastAsia="Times New Roman" w:hAnsi="Courier New" w:cs="Courier New"/>
+          <w:sz w:val="20"/>
+          <w:szCs w:val="20"/>
+          <w:lang w:eastAsia="de-DE"/>
+        </w:rPr>
+      </w:pPr>
+    </w:p>
+    <w:p>
+      <w:pPr>
+        <w:pStyle w:val="Listenabsatz"/>
+        <w:numPr>
+          <w:ilvl w:val="0"/>
+          <w:numId w:val="5"/>
+        </w:numPr>
+        <w:tabs>
+          <w:tab w:val="left" w:pos="916"/>
+          <w:tab w:val="left" w:pos="1832"/>
+          <w:tab w:val="left" w:pos="2748"/>
+          <w:tab w:val="left" w:pos="3664"/>
+          <w:tab w:val="left" w:pos="4580"/>
+          <w:tab w:val="left" w:pos="5496"/>
+          <w:tab w:val="left" w:pos="6412"/>
+          <w:tab w:val="left" w:pos="7328"/>
+          <w:tab w:val="left" w:pos="8244"/>
+          <w:tab w:val="left" w:pos="9160"/>
+          <w:tab w:val="left" w:pos="10076"/>
+          <w:tab w:val="left" w:pos="10992"/>
+          <w:tab w:val="left" w:pos="11908"/>
+          <w:tab w:val="left" w:pos="12824"/>
+          <w:tab w:val="left" w:pos="13740"/>
+          <w:tab w:val="left" w:pos="14656"/>
+        </w:tabs>
+        <w:spacing w:after="0" w:line="240" w:lineRule="auto"/>
+        <w:rPr>
+          <w:rFonts w:ascii="Courier New" w:eastAsia="Times New Roman" w:hAnsi="Courier New" w:cs="Courier New"/>
+          <w:sz w:val="20"/>
+          <w:szCs w:val="20"/>
+          <w:lang w:eastAsia="de-DE"/>
+        </w:rPr>
+      </w:pPr>
+      <w:r>
+        <w:rPr>
+          <w:rFonts w:ascii="Courier New" w:eastAsia="Times New Roman" w:hAnsi="Courier New" w:cs="Courier New"/>
+          <w:color w:val="0000CC"/>
+          <w:sz w:val="20"/>
+          <w:szCs w:val="20"/>
+          <w:lang w:eastAsia="de-DE"/>
+        </w:rPr>
+        <w:t>\</w:t>
+      </w:r>
+      <w:proofErr w:type="spellStart"/>
+      <w:r>
+        <w:rPr>
+          <w:rFonts w:ascii="Courier New" w:eastAsia="Times New Roman" w:hAnsi="Courier New" w:cs="Courier New"/>
+          <w:color w:val="0000CC"/>
+          <w:sz w:val="20"/>
+          <w:szCs w:val="20"/>
+          <w:lang w:eastAsia="de-DE"/>
+        </w:rPr>
+        <w:t>begin</w:t>
+      </w:r>
+      <w:proofErr w:type="spellEnd"/>
+      <w:r>
+        <w:rPr>
+          <w:rFonts w:ascii="Courier New" w:eastAsia="Times New Roman" w:hAnsi="Courier New" w:cs="Courier New"/>
+          <w:color w:val="000000"/>
+          <w:sz w:val="20"/>
+          <w:szCs w:val="20"/>
+          <w:lang w:eastAsia="de-DE"/>
+        </w:rPr>
+        <w:t>{</w:t>
+      </w:r>
+      <w:proofErr w:type="spellStart"/>
+      <w:r>
+        <w:rPr>
+          <w:rFonts w:ascii="Courier New" w:eastAsia="Times New Roman" w:hAnsi="Courier New" w:cs="Courier New"/>
+          <w:color w:val="000000"/>
+          <w:sz w:val="20"/>
+          <w:szCs w:val="20"/>
+          <w:u w:val="single"/>
+          <w:lang w:eastAsia="de-DE"/>
+        </w:rPr>
+        <w:t>question</w:t>
+      </w:r>
+      <w:proofErr w:type="spellEnd"/>
+      <w:r>
+        <w:rPr>
+          <w:rFonts w:ascii="Courier New" w:eastAsia="Times New Roman" w:hAnsi="Courier New" w:cs="Courier New"/>
+          <w:color w:val="000000"/>
+          <w:sz w:val="20"/>
+          <w:szCs w:val="20"/>
+          <w:lang w:eastAsia="de-DE"/>
+        </w:rPr>
+        <w:t>}</w:t>
+      </w:r>
+    </w:p>
+    <w:p>
+      <w:pPr>
+        <w:pStyle w:val="Listenabsatz"/>
+        <w:numPr>
+          <w:ilvl w:val="0"/>
+          <w:numId w:val="5"/>
+        </w:numPr>
+        <w:tabs>
+          <w:tab w:val="left" w:pos="916"/>
+          <w:tab w:val="left" w:pos="1832"/>
+          <w:tab w:val="left" w:pos="2748"/>
+          <w:tab w:val="left" w:pos="3664"/>
+          <w:tab w:val="left" w:pos="4580"/>
+          <w:tab w:val="left" w:pos="5496"/>
+          <w:tab w:val="left" w:pos="6412"/>
+          <w:tab w:val="left" w:pos="7328"/>
+          <w:tab w:val="left" w:pos="8244"/>
+          <w:tab w:val="left" w:pos="9160"/>
+          <w:tab w:val="left" w:pos="10076"/>
+          <w:tab w:val="left" w:pos="10992"/>
+          <w:tab w:val="left" w:pos="11908"/>
+          <w:tab w:val="left" w:pos="12824"/>
+          <w:tab w:val="left" w:pos="13740"/>
+          <w:tab w:val="left" w:pos="14656"/>
+        </w:tabs>
+        <w:spacing w:after="0" w:line="240" w:lineRule="auto"/>
+        <w:rPr>
+          <w:rFonts w:ascii="Courier New" w:eastAsia="Times New Roman" w:hAnsi="Courier New" w:cs="Courier New"/>
+          <w:sz w:val="20"/>
+          <w:szCs w:val="20"/>
+          <w:lang w:eastAsia="de-DE"/>
+        </w:rPr>
+      </w:pPr>
+      <w:r>
+        <w:rPr>
+          <w:rFonts w:ascii="Courier New" w:eastAsia="Times New Roman" w:hAnsi="Courier New" w:cs="Courier New"/>
+          <w:color w:val="000000"/>
+          <w:sz w:val="20"/>
+          <w:szCs w:val="20"/>
+          <w:lang w:eastAsia="de-DE"/>
+        </w:rPr>
+        <w:t xml:space="preserve">Welche </w:t>
+      </w:r>
+      <w:proofErr w:type="spellStart"/>
+      <w:r>
+        <w:rPr>
+          <w:rFonts w:ascii="Courier New" w:eastAsia="Times New Roman" w:hAnsi="Courier New" w:cs="Courier New"/>
+          <w:color w:val="000000"/>
+          <w:sz w:val="20"/>
+          <w:szCs w:val="20"/>
+          <w:u w:val="single"/>
+          <w:lang w:eastAsia="de-DE"/>
+        </w:rPr>
+        <w:t>Entities</w:t>
+      </w:r>
+      <w:proofErr w:type="spellEnd"/>
+      <w:r>
+        <w:rPr>
+          <w:rFonts w:ascii="Courier New" w:eastAsia="Times New Roman" w:hAnsi="Courier New" w:cs="Courier New"/>
+          <w:color w:val="000000"/>
+          <w:sz w:val="20"/>
+          <w:szCs w:val="20"/>
+          <w:lang w:eastAsia="de-DE"/>
+        </w:rPr>
+        <w:t xml:space="preserve"> werden mit der </w:t>
+      </w:r>
+      <w:proofErr w:type="spellStart"/>
+      <w:r>
+        <w:rPr>
+          <w:rFonts w:ascii="Courier New" w:eastAsia="Times New Roman" w:hAnsi="Courier New" w:cs="Courier New"/>
+          <w:color w:val="000000"/>
+          <w:sz w:val="20"/>
+          <w:szCs w:val="20"/>
+          <w:u w:val="single"/>
+          <w:lang w:eastAsia="de-DE"/>
+        </w:rPr>
+        <w:t>MEsH</w:t>
+      </w:r>
+      <w:proofErr w:type="spellEnd"/>
+      <w:r>
+        <w:rPr>
+          <w:rFonts w:ascii="Courier New" w:eastAsia="Times New Roman" w:hAnsi="Courier New" w:cs="Courier New"/>
+          <w:color w:val="000000"/>
+          <w:sz w:val="20"/>
+          <w:szCs w:val="20"/>
+          <w:lang w:eastAsia="de-DE"/>
+        </w:rPr>
+        <w:t xml:space="preserve"> Datenbank gefunden? Wie unterstützen diese </w:t>
+      </w:r>
+      <w:proofErr w:type="spellStart"/>
+      <w:r>
+        <w:rPr>
+          <w:rFonts w:ascii="Courier New" w:eastAsia="Times New Roman" w:hAnsi="Courier New" w:cs="Courier New"/>
+          <w:color w:val="000000"/>
+          <w:sz w:val="20"/>
+          <w:szCs w:val="20"/>
+          <w:u w:val="single"/>
+          <w:lang w:eastAsia="de-DE"/>
+        </w:rPr>
+        <w:t>Entities</w:t>
+      </w:r>
+      <w:proofErr w:type="spellEnd"/>
+      <w:r>
+        <w:rPr>
+          <w:rFonts w:ascii="Courier New" w:eastAsia="Times New Roman" w:hAnsi="Courier New" w:cs="Courier New"/>
+          <w:color w:val="000000"/>
+          <w:sz w:val="20"/>
+          <w:szCs w:val="20"/>
+          <w:lang w:eastAsia="de-DE"/>
+        </w:rPr>
+        <w:t xml:space="preserve"> den Aufbau der Wissensrepräsentation?</w:t>
+      </w:r>
+    </w:p>
+    <w:p>
+      <w:pPr>
+        <w:pStyle w:val="Listenabsatz"/>
+        <w:numPr>
+          <w:ilvl w:val="0"/>
+          <w:numId w:val="5"/>
+        </w:numPr>
+        <w:tabs>
+          <w:tab w:val="left" w:pos="916"/>
+          <w:tab w:val="left" w:pos="1832"/>
+          <w:tab w:val="left" w:pos="2748"/>
+          <w:tab w:val="left" w:pos="3664"/>
+          <w:tab w:val="left" w:pos="4580"/>
+          <w:tab w:val="left" w:pos="5496"/>
+          <w:tab w:val="left" w:pos="6412"/>
+          <w:tab w:val="left" w:pos="7328"/>
+          <w:tab w:val="left" w:pos="8244"/>
+          <w:tab w:val="left" w:pos="9160"/>
+          <w:tab w:val="left" w:pos="10076"/>
+          <w:tab w:val="left" w:pos="10992"/>
+          <w:tab w:val="left" w:pos="11908"/>
+          <w:tab w:val="left" w:pos="12824"/>
+          <w:tab w:val="left" w:pos="13740"/>
+          <w:tab w:val="left" w:pos="14656"/>
+        </w:tabs>
+        <w:spacing w:after="0" w:line="240" w:lineRule="auto"/>
+        <w:rPr>
+          <w:rFonts w:ascii="Courier New" w:eastAsia="Times New Roman" w:hAnsi="Courier New" w:cs="Courier New"/>
+          <w:sz w:val="20"/>
+          <w:szCs w:val="20"/>
+          <w:lang w:eastAsia="de-DE"/>
+        </w:rPr>
+      </w:pPr>
+      <w:r>
+        <w:rPr>
+          <w:rFonts w:ascii="Courier New" w:eastAsia="Times New Roman" w:hAnsi="Courier New" w:cs="Courier New"/>
+          <w:color w:val="0000CC"/>
+          <w:sz w:val="20"/>
+          <w:szCs w:val="20"/>
+          <w:lang w:eastAsia="de-DE"/>
+        </w:rPr>
+        <w:t>\end</w:t>
+      </w:r>
+      <w:r>
+        <w:rPr>
+          <w:rFonts w:ascii="Courier New" w:eastAsia="Times New Roman" w:hAnsi="Courier New" w:cs="Courier New"/>
+          <w:color w:val="000000"/>
+          <w:sz w:val="20"/>
+          <w:szCs w:val="20"/>
+          <w:lang w:eastAsia="de-DE"/>
+        </w:rPr>
+        <w:t>{</w:t>
+      </w:r>
+      <w:proofErr w:type="spellStart"/>
+      <w:r>
+        <w:rPr>
+          <w:rFonts w:ascii="Courier New" w:eastAsia="Times New Roman" w:hAnsi="Courier New" w:cs="Courier New"/>
+          <w:color w:val="000000"/>
+          <w:sz w:val="20"/>
+          <w:szCs w:val="20"/>
+          <w:u w:val="single"/>
+          <w:lang w:eastAsia="de-DE"/>
+        </w:rPr>
+        <w:t>question</w:t>
+      </w:r>
+      <w:proofErr w:type="spellEnd"/>
+      <w:r>
+        <w:rPr>
+          <w:rFonts w:ascii="Courier New" w:eastAsia="Times New Roman" w:hAnsi="Courier New" w:cs="Courier New"/>
+          <w:color w:val="000000"/>
+          <w:sz w:val="20"/>
+          <w:szCs w:val="20"/>
+          <w:lang w:eastAsia="de-DE"/>
+        </w:rPr>
+        <w:t>}</w:t>
+      </w:r>
+    </w:p>
+    <w:p>
+      <w:pPr>
+        <w:pStyle w:val="Listenabsatz"/>
+        <w:numPr>
+          <w:ilvl w:val="0"/>
+          <w:numId w:val="5"/>
+        </w:numPr>
+        <w:tabs>
+          <w:tab w:val="left" w:pos="916"/>
+          <w:tab w:val="left" w:pos="1832"/>
+          <w:tab w:val="left" w:pos="2748"/>
+          <w:tab w:val="left" w:pos="3664"/>
+          <w:tab w:val="left" w:pos="4580"/>
+          <w:tab w:val="left" w:pos="5496"/>
+          <w:tab w:val="left" w:pos="6412"/>
+          <w:tab w:val="left" w:pos="7328"/>
+          <w:tab w:val="left" w:pos="8244"/>
+          <w:tab w:val="left" w:pos="9160"/>
+          <w:tab w:val="left" w:pos="10076"/>
+          <w:tab w:val="left" w:pos="10992"/>
+          <w:tab w:val="left" w:pos="11908"/>
+          <w:tab w:val="left" w:pos="12824"/>
+          <w:tab w:val="left" w:pos="13740"/>
+          <w:tab w:val="left" w:pos="14656"/>
+        </w:tabs>
+        <w:spacing w:after="0" w:line="240" w:lineRule="auto"/>
+        <w:rPr>
+          <w:rFonts w:ascii="Courier New" w:eastAsia="Times New Roman" w:hAnsi="Courier New" w:cs="Courier New"/>
+          <w:sz w:val="20"/>
+          <w:szCs w:val="20"/>
+          <w:lang w:eastAsia="de-DE"/>
+        </w:rPr>
+      </w:pPr>
+    </w:p>
+    <w:p>
+      <w:pPr>
+        <w:pStyle w:val="Listenabsatz"/>
+        <w:numPr>
+          <w:ilvl w:val="0"/>
+          <w:numId w:val="5"/>
+        </w:numPr>
+        <w:tabs>
+          <w:tab w:val="left" w:pos="916"/>
+          <w:tab w:val="left" w:pos="1832"/>
+          <w:tab w:val="left" w:pos="2748"/>
+          <w:tab w:val="left" w:pos="3664"/>
+          <w:tab w:val="left" w:pos="4580"/>
+          <w:tab w:val="left" w:pos="5496"/>
+          <w:tab w:val="left" w:pos="6412"/>
+          <w:tab w:val="left" w:pos="7328"/>
+          <w:tab w:val="left" w:pos="8244"/>
+          <w:tab w:val="left" w:pos="9160"/>
+          <w:tab w:val="left" w:pos="10076"/>
+          <w:tab w:val="left" w:pos="10992"/>
+          <w:tab w:val="left" w:pos="11908"/>
+          <w:tab w:val="left" w:pos="12824"/>
+          <w:tab w:val="left" w:pos="13740"/>
+          <w:tab w:val="left" w:pos="14656"/>
+        </w:tabs>
+        <w:spacing w:after="0" w:line="240" w:lineRule="auto"/>
+        <w:rPr>
+          <w:rFonts w:ascii="Courier New" w:eastAsia="Times New Roman" w:hAnsi="Courier New" w:cs="Courier New"/>
+          <w:sz w:val="20"/>
+          <w:szCs w:val="20"/>
+          <w:lang w:eastAsia="de-DE"/>
+        </w:rPr>
+      </w:pPr>
+      <w:r>
+        <w:rPr>
+          <w:rFonts w:ascii="Courier New" w:eastAsia="Times New Roman" w:hAnsi="Courier New" w:cs="Courier New"/>
+          <w:color w:val="0000CC"/>
+          <w:sz w:val="20"/>
+          <w:szCs w:val="20"/>
+          <w:lang w:eastAsia="de-DE"/>
+        </w:rPr>
+        <w:t>\</w:t>
+      </w:r>
+      <w:proofErr w:type="spellStart"/>
+      <w:r>
+        <w:rPr>
+          <w:rFonts w:ascii="Courier New" w:eastAsia="Times New Roman" w:hAnsi="Courier New" w:cs="Courier New"/>
+          <w:color w:val="0000CC"/>
+          <w:sz w:val="20"/>
+          <w:szCs w:val="20"/>
+          <w:lang w:eastAsia="de-DE"/>
+        </w:rPr>
+        <w:t>begin</w:t>
+      </w:r>
+      <w:proofErr w:type="spellEnd"/>
+      <w:r>
+        <w:rPr>
+          <w:rFonts w:ascii="Courier New" w:eastAsia="Times New Roman" w:hAnsi="Courier New" w:cs="Courier New"/>
+          <w:color w:val="000000"/>
+          <w:sz w:val="20"/>
+          <w:szCs w:val="20"/>
+          <w:lang w:eastAsia="de-DE"/>
+        </w:rPr>
+        <w:t>{</w:t>
+      </w:r>
+      <w:proofErr w:type="spellStart"/>
+      <w:r>
+        <w:rPr>
+          <w:rFonts w:ascii="Courier New" w:eastAsia="Times New Roman" w:hAnsi="Courier New" w:cs="Courier New"/>
+          <w:color w:val="000000"/>
+          <w:sz w:val="20"/>
+          <w:szCs w:val="20"/>
+          <w:u w:val="single"/>
+          <w:lang w:eastAsia="de-DE"/>
+        </w:rPr>
+        <w:t>question</w:t>
+      </w:r>
+      <w:proofErr w:type="spellEnd"/>
+      <w:r>
+        <w:rPr>
+          <w:rFonts w:ascii="Courier New" w:eastAsia="Times New Roman" w:hAnsi="Courier New" w:cs="Courier New"/>
+          <w:color w:val="000000"/>
+          <w:sz w:val="20"/>
+          <w:szCs w:val="20"/>
+          <w:lang w:eastAsia="de-DE"/>
+        </w:rPr>
+        <w:t>}</w:t>
+      </w:r>
+    </w:p>
+    <w:p>
+      <w:pPr>
+        <w:pStyle w:val="Listenabsatz"/>
+        <w:numPr>
+          <w:ilvl w:val="0"/>
+          <w:numId w:val="5"/>
+        </w:numPr>
+        <w:tabs>
+          <w:tab w:val="left" w:pos="916"/>
+          <w:tab w:val="left" w:pos="1832"/>
+          <w:tab w:val="left" w:pos="2748"/>
+          <w:tab w:val="left" w:pos="3664"/>
+          <w:tab w:val="left" w:pos="4580"/>
+          <w:tab w:val="left" w:pos="5496"/>
+          <w:tab w:val="left" w:pos="6412"/>
+          <w:tab w:val="left" w:pos="7328"/>
+          <w:tab w:val="left" w:pos="8244"/>
+          <w:tab w:val="left" w:pos="9160"/>
+          <w:tab w:val="left" w:pos="10076"/>
+          <w:tab w:val="left" w:pos="10992"/>
+          <w:tab w:val="left" w:pos="11908"/>
+          <w:tab w:val="left" w:pos="12824"/>
+          <w:tab w:val="left" w:pos="13740"/>
+          <w:tab w:val="left" w:pos="14656"/>
+        </w:tabs>
+        <w:spacing w:after="0" w:line="240" w:lineRule="auto"/>
+        <w:rPr>
+          <w:rFonts w:ascii="Courier New" w:eastAsia="Times New Roman" w:hAnsi="Courier New" w:cs="Courier New"/>
+          <w:sz w:val="20"/>
+          <w:szCs w:val="20"/>
+          <w:lang w:eastAsia="de-DE"/>
+        </w:rPr>
+      </w:pPr>
+      <w:r>
+        <w:rPr>
+          <w:rFonts w:ascii="Courier New" w:eastAsia="Times New Roman" w:hAnsi="Courier New" w:cs="Courier New"/>
+          <w:color w:val="000000"/>
+          <w:sz w:val="20"/>
+          <w:szCs w:val="20"/>
+          <w:lang w:eastAsia="de-DE"/>
+        </w:rPr>
+        <w:t xml:space="preserve">Was muss in der Wissensdatenbank der </w:t>
+      </w:r>
+      <w:r>
+        <w:rPr>
+          <w:rFonts w:ascii="Courier New" w:eastAsia="Times New Roman" w:hAnsi="Courier New" w:cs="Courier New"/>
+          <w:color w:val="000000"/>
+          <w:sz w:val="20"/>
+          <w:szCs w:val="20"/>
+          <w:u w:val="single"/>
+          <w:lang w:eastAsia="de-DE"/>
+        </w:rPr>
+        <w:t>Entity</w:t>
+      </w:r>
+      <w:r>
+        <w:rPr>
+          <w:rFonts w:ascii="Courier New" w:eastAsia="Times New Roman" w:hAnsi="Courier New" w:cs="Courier New"/>
+          <w:color w:val="000000"/>
+          <w:sz w:val="20"/>
+          <w:szCs w:val="20"/>
+          <w:lang w:eastAsia="de-DE"/>
+        </w:rPr>
+        <w:t xml:space="preserve">-Linker-Komponente von </w:t>
+      </w:r>
+      <w:proofErr w:type="spellStart"/>
+      <w:r>
+        <w:rPr>
+          <w:rFonts w:ascii="Courier New" w:eastAsia="Times New Roman" w:hAnsi="Courier New" w:cs="Courier New"/>
+          <w:color w:val="000000"/>
+          <w:sz w:val="20"/>
+          <w:szCs w:val="20"/>
+          <w:u w:val="single"/>
+          <w:lang w:eastAsia="de-DE"/>
+        </w:rPr>
+        <w:t>spaCy</w:t>
+      </w:r>
+      <w:proofErr w:type="spellEnd"/>
+      <w:r>
+        <w:rPr>
+          <w:rFonts w:ascii="Courier New" w:eastAsia="Times New Roman" w:hAnsi="Courier New" w:cs="Courier New"/>
+          <w:color w:val="000000"/>
+          <w:sz w:val="20"/>
+          <w:szCs w:val="20"/>
+          <w:lang w:eastAsia="de-DE"/>
+        </w:rPr>
+        <w:t xml:space="preserve"> gespeichert werden?</w:t>
+      </w:r>
+    </w:p>
+    <w:p>
+      <w:pPr>
+        <w:pStyle w:val="Listenabsatz"/>
+        <w:numPr>
+          <w:ilvl w:val="0"/>
+          <w:numId w:val="5"/>
+        </w:numPr>
+        <w:tabs>
+          <w:tab w:val="left" w:pos="916"/>
+          <w:tab w:val="left" w:pos="1832"/>
+          <w:tab w:val="left" w:pos="2748"/>
+          <w:tab w:val="left" w:pos="3664"/>
+          <w:tab w:val="left" w:pos="4580"/>
+          <w:tab w:val="left" w:pos="5496"/>
+          <w:tab w:val="left" w:pos="6412"/>
+          <w:tab w:val="left" w:pos="7328"/>
+          <w:tab w:val="left" w:pos="8244"/>
+          <w:tab w:val="left" w:pos="9160"/>
+          <w:tab w:val="left" w:pos="10076"/>
+          <w:tab w:val="left" w:pos="10992"/>
+          <w:tab w:val="left" w:pos="11908"/>
+          <w:tab w:val="left" w:pos="12824"/>
+          <w:tab w:val="left" w:pos="13740"/>
+          <w:tab w:val="left" w:pos="14656"/>
+        </w:tabs>
+        <w:spacing w:after="0" w:line="240" w:lineRule="auto"/>
+        <w:rPr>
+          <w:rFonts w:ascii="Courier New" w:eastAsia="Times New Roman" w:hAnsi="Courier New" w:cs="Courier New"/>
+          <w:sz w:val="20"/>
+          <w:szCs w:val="20"/>
+          <w:lang w:eastAsia="de-DE"/>
+        </w:rPr>
+      </w:pPr>
+      <w:r>
+        <w:rPr>
+          <w:rFonts w:ascii="Courier New" w:eastAsia="Times New Roman" w:hAnsi="Courier New" w:cs="Courier New"/>
+          <w:color w:val="0000CC"/>
+          <w:sz w:val="20"/>
+          <w:szCs w:val="20"/>
+          <w:lang w:eastAsia="de-DE"/>
+        </w:rPr>
+        <w:t>\end</w:t>
+      </w:r>
+      <w:r>
+        <w:rPr>
+          <w:rFonts w:ascii="Courier New" w:eastAsia="Times New Roman" w:hAnsi="Courier New" w:cs="Courier New"/>
+          <w:color w:val="000000"/>
+          <w:sz w:val="20"/>
+          <w:szCs w:val="20"/>
+          <w:lang w:eastAsia="de-DE"/>
+        </w:rPr>
+        <w:t>{</w:t>
+      </w:r>
+      <w:proofErr w:type="spellStart"/>
+      <w:r>
+        <w:rPr>
+          <w:rFonts w:ascii="Courier New" w:eastAsia="Times New Roman" w:hAnsi="Courier New" w:cs="Courier New"/>
+          <w:color w:val="000000"/>
+          <w:sz w:val="20"/>
+          <w:szCs w:val="20"/>
+          <w:u w:val="single"/>
+          <w:lang w:eastAsia="de-DE"/>
+        </w:rPr>
+        <w:t>question</w:t>
+      </w:r>
+      <w:proofErr w:type="spellEnd"/>
+      <w:r>
+        <w:rPr>
+          <w:rFonts w:ascii="Courier New" w:eastAsia="Times New Roman" w:hAnsi="Courier New" w:cs="Courier New"/>
+          <w:color w:val="000000"/>
+          <w:sz w:val="20"/>
+          <w:szCs w:val="20"/>
+          <w:lang w:eastAsia="de-DE"/>
+        </w:rPr>
+        <w:t>}</w:t>
+      </w:r>
+    </w:p>
+    <w:p>
+      <w:pPr>
+        <w:pStyle w:val="Listenabsatz"/>
+        <w:numPr>
+          <w:ilvl w:val="0"/>
+          <w:numId w:val="5"/>
+        </w:numPr>
+        <w:tabs>
+          <w:tab w:val="left" w:pos="916"/>
+          <w:tab w:val="left" w:pos="1832"/>
+          <w:tab w:val="left" w:pos="2748"/>
+          <w:tab w:val="left" w:pos="3664"/>
+          <w:tab w:val="left" w:pos="4580"/>
+          <w:tab w:val="left" w:pos="5496"/>
+          <w:tab w:val="left" w:pos="6412"/>
+          <w:tab w:val="left" w:pos="7328"/>
+          <w:tab w:val="left" w:pos="8244"/>
+          <w:tab w:val="left" w:pos="9160"/>
+          <w:tab w:val="left" w:pos="10076"/>
+          <w:tab w:val="left" w:pos="10992"/>
+          <w:tab w:val="left" w:pos="11908"/>
+          <w:tab w:val="left" w:pos="12824"/>
+          <w:tab w:val="left" w:pos="13740"/>
+          <w:tab w:val="left" w:pos="14656"/>
+        </w:tabs>
+        <w:spacing w:after="0" w:line="240" w:lineRule="auto"/>
+        <w:rPr>
+          <w:rFonts w:ascii="Courier New" w:eastAsia="Times New Roman" w:hAnsi="Courier New" w:cs="Courier New"/>
+          <w:sz w:val="20"/>
+          <w:szCs w:val="20"/>
+          <w:lang w:eastAsia="de-DE"/>
+        </w:rPr>
+      </w:pPr>
+    </w:p>
+    <w:p>
+      <w:pPr>
+        <w:pStyle w:val="Listenabsatz"/>
+        <w:numPr>
+          <w:ilvl w:val="0"/>
+          <w:numId w:val="5"/>
+        </w:numPr>
+        <w:tabs>
+          <w:tab w:val="left" w:pos="916"/>
+          <w:tab w:val="left" w:pos="1832"/>
+          <w:tab w:val="left" w:pos="2748"/>
+          <w:tab w:val="left" w:pos="3664"/>
+          <w:tab w:val="left" w:pos="4580"/>
+          <w:tab w:val="left" w:pos="5496"/>
+          <w:tab w:val="left" w:pos="6412"/>
+          <w:tab w:val="left" w:pos="7328"/>
+          <w:tab w:val="left" w:pos="8244"/>
+          <w:tab w:val="left" w:pos="9160"/>
+          <w:tab w:val="left" w:pos="10076"/>
+          <w:tab w:val="left" w:pos="10992"/>
+          <w:tab w:val="left" w:pos="11908"/>
+          <w:tab w:val="left" w:pos="12824"/>
+          <w:tab w:val="left" w:pos="13740"/>
+          <w:tab w:val="left" w:pos="14656"/>
+        </w:tabs>
+        <w:spacing w:after="0" w:line="240" w:lineRule="auto"/>
+        <w:rPr>
+          <w:rFonts w:ascii="Courier New" w:eastAsia="Times New Roman" w:hAnsi="Courier New" w:cs="Courier New"/>
+          <w:sz w:val="20"/>
+          <w:szCs w:val="20"/>
+          <w:lang w:eastAsia="de-DE"/>
+        </w:rPr>
+      </w:pPr>
+      <w:r>
+        <w:rPr>
+          <w:rFonts w:ascii="Courier New" w:eastAsia="Times New Roman" w:hAnsi="Courier New" w:cs="Courier New"/>
+          <w:color w:val="0000CC"/>
+          <w:sz w:val="20"/>
+          <w:szCs w:val="20"/>
+          <w:lang w:eastAsia="de-DE"/>
+        </w:rPr>
+        <w:t>\</w:t>
+      </w:r>
+      <w:proofErr w:type="spellStart"/>
+      <w:r>
+        <w:rPr>
+          <w:rFonts w:ascii="Courier New" w:eastAsia="Times New Roman" w:hAnsi="Courier New" w:cs="Courier New"/>
+          <w:color w:val="0000CC"/>
+          <w:sz w:val="20"/>
+          <w:szCs w:val="20"/>
+          <w:lang w:eastAsia="de-DE"/>
+        </w:rPr>
+        <w:t>begin</w:t>
+      </w:r>
+      <w:proofErr w:type="spellEnd"/>
+      <w:r>
+        <w:rPr>
+          <w:rFonts w:ascii="Courier New" w:eastAsia="Times New Roman" w:hAnsi="Courier New" w:cs="Courier New"/>
+          <w:color w:val="000000"/>
+          <w:sz w:val="20"/>
+          <w:szCs w:val="20"/>
+          <w:lang w:eastAsia="de-DE"/>
+        </w:rPr>
+        <w:t>{</w:t>
+      </w:r>
+      <w:proofErr w:type="spellStart"/>
+      <w:r>
+        <w:rPr>
+          <w:rFonts w:ascii="Courier New" w:eastAsia="Times New Roman" w:hAnsi="Courier New" w:cs="Courier New"/>
+          <w:color w:val="000000"/>
+          <w:sz w:val="20"/>
+          <w:szCs w:val="20"/>
+          <w:u w:val="single"/>
+          <w:lang w:eastAsia="de-DE"/>
+        </w:rPr>
+        <w:t>question</w:t>
+      </w:r>
+      <w:proofErr w:type="spellEnd"/>
+      <w:r>
+        <w:rPr>
+          <w:rFonts w:ascii="Courier New" w:eastAsia="Times New Roman" w:hAnsi="Courier New" w:cs="Courier New"/>
+          <w:color w:val="000000"/>
+          <w:sz w:val="20"/>
+          <w:szCs w:val="20"/>
+          <w:lang w:eastAsia="de-DE"/>
+        </w:rPr>
+        <w:t>}</w:t>
+      </w:r>
+    </w:p>
+    <w:p>
+      <w:pPr>
+        <w:pStyle w:val="Listenabsatz"/>
+        <w:numPr>
+          <w:ilvl w:val="0"/>
+          <w:numId w:val="5"/>
+        </w:numPr>
+        <w:tabs>
+          <w:tab w:val="left" w:pos="916"/>
+          <w:tab w:val="left" w:pos="1832"/>
+          <w:tab w:val="left" w:pos="2748"/>
+          <w:tab w:val="left" w:pos="3664"/>
+          <w:tab w:val="left" w:pos="4580"/>
+          <w:tab w:val="left" w:pos="5496"/>
+          <w:tab w:val="left" w:pos="6412"/>
+          <w:tab w:val="left" w:pos="7328"/>
+          <w:tab w:val="left" w:pos="8244"/>
+          <w:tab w:val="left" w:pos="9160"/>
+          <w:tab w:val="left" w:pos="10076"/>
+          <w:tab w:val="left" w:pos="10992"/>
+          <w:tab w:val="left" w:pos="11908"/>
+          <w:tab w:val="left" w:pos="12824"/>
+          <w:tab w:val="left" w:pos="13740"/>
+          <w:tab w:val="left" w:pos="14656"/>
+        </w:tabs>
+        <w:spacing w:after="0" w:line="240" w:lineRule="auto"/>
+        <w:rPr>
+          <w:rFonts w:ascii="Courier New" w:eastAsia="Times New Roman" w:hAnsi="Courier New" w:cs="Courier New"/>
+          <w:sz w:val="20"/>
+          <w:szCs w:val="20"/>
+          <w:lang w:eastAsia="de-DE"/>
+        </w:rPr>
+      </w:pPr>
+      <w:r>
+        <w:rPr>
+          <w:rFonts w:ascii="Courier New" w:eastAsia="Times New Roman" w:hAnsi="Courier New" w:cs="Courier New"/>
+          <w:color w:val="000000"/>
+          <w:sz w:val="20"/>
+          <w:szCs w:val="20"/>
+          <w:lang w:eastAsia="de-DE"/>
+        </w:rPr>
+        <w:t>Wie kann der Text in einzelne Sätze gegliedert werden, so dass auch Überschriften, Leerzeilen und Aufzählungen berücksichtigt werden?</w:t>
+      </w:r>
+    </w:p>
+    <w:p>
+      <w:pPr>
+        <w:pStyle w:val="Listenabsatz"/>
+        <w:numPr>
+          <w:ilvl w:val="0"/>
+          <w:numId w:val="5"/>
+        </w:numPr>
+        <w:tabs>
+          <w:tab w:val="left" w:pos="916"/>
+          <w:tab w:val="left" w:pos="1832"/>
+          <w:tab w:val="left" w:pos="2748"/>
+          <w:tab w:val="left" w:pos="3664"/>
+          <w:tab w:val="left" w:pos="4580"/>
+          <w:tab w:val="left" w:pos="5496"/>
+          <w:tab w:val="left" w:pos="6412"/>
+          <w:tab w:val="left" w:pos="7328"/>
+          <w:tab w:val="left" w:pos="8244"/>
+          <w:tab w:val="left" w:pos="9160"/>
+          <w:tab w:val="left" w:pos="10076"/>
+          <w:tab w:val="left" w:pos="10992"/>
+          <w:tab w:val="left" w:pos="11908"/>
+          <w:tab w:val="left" w:pos="12824"/>
+          <w:tab w:val="left" w:pos="13740"/>
+          <w:tab w:val="left" w:pos="14656"/>
+        </w:tabs>
+        <w:spacing w:after="0" w:line="240" w:lineRule="auto"/>
+        <w:rPr>
+          <w:rFonts w:ascii="Courier New" w:eastAsia="Times New Roman" w:hAnsi="Courier New" w:cs="Courier New"/>
+          <w:sz w:val="20"/>
+          <w:szCs w:val="20"/>
+          <w:lang w:eastAsia="de-DE"/>
+        </w:rPr>
+      </w:pPr>
+      <w:r>
+        <w:rPr>
+          <w:rFonts w:ascii="Courier New" w:eastAsia="Times New Roman" w:hAnsi="Courier New" w:cs="Courier New"/>
+          <w:color w:val="0000CC"/>
+          <w:sz w:val="20"/>
+          <w:szCs w:val="20"/>
+          <w:lang w:eastAsia="de-DE"/>
+        </w:rPr>
+        <w:t>\end</w:t>
+      </w:r>
+      <w:r>
+        <w:rPr>
+          <w:rFonts w:ascii="Courier New" w:eastAsia="Times New Roman" w:hAnsi="Courier New" w:cs="Courier New"/>
+          <w:color w:val="000000"/>
+          <w:sz w:val="20"/>
+          <w:szCs w:val="20"/>
+          <w:lang w:eastAsia="de-DE"/>
+        </w:rPr>
+        <w:t>{</w:t>
+      </w:r>
+      <w:proofErr w:type="spellStart"/>
+      <w:r>
+        <w:rPr>
+          <w:rFonts w:ascii="Courier New" w:eastAsia="Times New Roman" w:hAnsi="Courier New" w:cs="Courier New"/>
+          <w:color w:val="000000"/>
+          <w:sz w:val="20"/>
+          <w:szCs w:val="20"/>
+          <w:u w:val="single"/>
+          <w:lang w:eastAsia="de-DE"/>
+        </w:rPr>
+        <w:t>question</w:t>
+      </w:r>
+      <w:proofErr w:type="spellEnd"/>
+      <w:r>
+        <w:rPr>
+          <w:rFonts w:ascii="Courier New" w:eastAsia="Times New Roman" w:hAnsi="Courier New" w:cs="Courier New"/>
+          <w:color w:val="000000"/>
+          <w:sz w:val="20"/>
+          <w:szCs w:val="20"/>
+          <w:lang w:eastAsia="de-DE"/>
+        </w:rPr>
+        <w:t>}</w:t>
+      </w:r>
+    </w:p>
+    <w:p>
+      <w:pPr>
+        <w:pStyle w:val="Listenabsatz"/>
+        <w:numPr>
+          <w:ilvl w:val="0"/>
+          <w:numId w:val="5"/>
+        </w:numPr>
+        <w:tabs>
+          <w:tab w:val="left" w:pos="916"/>
+          <w:tab w:val="left" w:pos="1832"/>
+          <w:tab w:val="left" w:pos="2748"/>
+          <w:tab w:val="left" w:pos="3664"/>
+          <w:tab w:val="left" w:pos="4580"/>
+          <w:tab w:val="left" w:pos="5496"/>
+          <w:tab w:val="left" w:pos="6412"/>
+          <w:tab w:val="left" w:pos="7328"/>
+          <w:tab w:val="left" w:pos="8244"/>
+          <w:tab w:val="left" w:pos="9160"/>
+          <w:tab w:val="left" w:pos="10076"/>
+          <w:tab w:val="left" w:pos="10992"/>
+          <w:tab w:val="left" w:pos="11908"/>
+          <w:tab w:val="left" w:pos="12824"/>
+          <w:tab w:val="left" w:pos="13740"/>
+          <w:tab w:val="left" w:pos="14656"/>
+        </w:tabs>
+        <w:spacing w:after="0" w:line="240" w:lineRule="auto"/>
+        <w:rPr>
+          <w:rFonts w:ascii="Courier New" w:eastAsia="Times New Roman" w:hAnsi="Courier New" w:cs="Courier New"/>
+          <w:sz w:val="20"/>
+          <w:szCs w:val="20"/>
+          <w:lang w:eastAsia="de-DE"/>
+        </w:rPr>
+      </w:pPr>
+    </w:p>
+    <w:p>
+      <w:pPr>
+        <w:pStyle w:val="Listenabsatz"/>
+        <w:numPr>
+          <w:ilvl w:val="0"/>
+          <w:numId w:val="5"/>
+        </w:numPr>
+        <w:tabs>
+          <w:tab w:val="left" w:pos="916"/>
+          <w:tab w:val="left" w:pos="1832"/>
+          <w:tab w:val="left" w:pos="2748"/>
+          <w:tab w:val="left" w:pos="3664"/>
+          <w:tab w:val="left" w:pos="4580"/>
+          <w:tab w:val="left" w:pos="5496"/>
+          <w:tab w:val="left" w:pos="6412"/>
+          <w:tab w:val="left" w:pos="7328"/>
+          <w:tab w:val="left" w:pos="8244"/>
+          <w:tab w:val="left" w:pos="9160"/>
+          <w:tab w:val="left" w:pos="10076"/>
+          <w:tab w:val="left" w:pos="10992"/>
+          <w:tab w:val="left" w:pos="11908"/>
+          <w:tab w:val="left" w:pos="12824"/>
+          <w:tab w:val="left" w:pos="13740"/>
+          <w:tab w:val="left" w:pos="14656"/>
+        </w:tabs>
+        <w:spacing w:after="0" w:line="240" w:lineRule="auto"/>
+        <w:rPr>
+          <w:rFonts w:ascii="Courier New" w:eastAsia="Times New Roman" w:hAnsi="Courier New" w:cs="Courier New"/>
+          <w:sz w:val="20"/>
+          <w:szCs w:val="20"/>
+          <w:lang w:eastAsia="de-DE"/>
+        </w:rPr>
+      </w:pPr>
+      <w:r>
+        <w:rPr>
+          <w:rFonts w:ascii="Courier New" w:eastAsia="Times New Roman" w:hAnsi="Courier New" w:cs="Courier New"/>
+          <w:color w:val="0000CC"/>
+          <w:sz w:val="20"/>
+          <w:szCs w:val="20"/>
+          <w:lang w:eastAsia="de-DE"/>
+        </w:rPr>
+        <w:t>\</w:t>
+      </w:r>
+      <w:proofErr w:type="spellStart"/>
+      <w:r>
+        <w:rPr>
+          <w:rFonts w:ascii="Courier New" w:eastAsia="Times New Roman" w:hAnsi="Courier New" w:cs="Courier New"/>
+          <w:color w:val="0000CC"/>
+          <w:sz w:val="20"/>
+          <w:szCs w:val="20"/>
+          <w:lang w:eastAsia="de-DE"/>
+        </w:rPr>
+        <w:t>begin</w:t>
+      </w:r>
+      <w:proofErr w:type="spellEnd"/>
+      <w:r>
+        <w:rPr>
+          <w:rFonts w:ascii="Courier New" w:eastAsia="Times New Roman" w:hAnsi="Courier New" w:cs="Courier New"/>
+          <w:color w:val="000000"/>
+          <w:sz w:val="20"/>
+          <w:szCs w:val="20"/>
+          <w:lang w:eastAsia="de-DE"/>
+        </w:rPr>
+        <w:t>{</w:t>
+      </w:r>
+      <w:proofErr w:type="spellStart"/>
+      <w:r>
+        <w:rPr>
+          <w:rFonts w:ascii="Courier New" w:eastAsia="Times New Roman" w:hAnsi="Courier New" w:cs="Courier New"/>
+          <w:color w:val="000000"/>
+          <w:sz w:val="20"/>
+          <w:szCs w:val="20"/>
+          <w:u w:val="single"/>
+          <w:lang w:eastAsia="de-DE"/>
+        </w:rPr>
+        <w:t>question</w:t>
+      </w:r>
+      <w:proofErr w:type="spellEnd"/>
+      <w:r>
+        <w:rPr>
+          <w:rFonts w:ascii="Courier New" w:eastAsia="Times New Roman" w:hAnsi="Courier New" w:cs="Courier New"/>
+          <w:color w:val="000000"/>
+          <w:sz w:val="20"/>
+          <w:szCs w:val="20"/>
+          <w:lang w:eastAsia="de-DE"/>
+        </w:rPr>
+        <w:t>}</w:t>
+      </w:r>
+    </w:p>
+    <w:p>
+      <w:pPr>
+        <w:pStyle w:val="Listenabsatz"/>
+        <w:numPr>
+          <w:ilvl w:val="0"/>
+          <w:numId w:val="5"/>
+        </w:numPr>
+        <w:tabs>
+          <w:tab w:val="left" w:pos="916"/>
+          <w:tab w:val="left" w:pos="1832"/>
+          <w:tab w:val="left" w:pos="2748"/>
+          <w:tab w:val="left" w:pos="3664"/>
+          <w:tab w:val="left" w:pos="4580"/>
+          <w:tab w:val="left" w:pos="5496"/>
+          <w:tab w:val="left" w:pos="6412"/>
+          <w:tab w:val="left" w:pos="7328"/>
+          <w:tab w:val="left" w:pos="8244"/>
+          <w:tab w:val="left" w:pos="9160"/>
+          <w:tab w:val="left" w:pos="10076"/>
+          <w:tab w:val="left" w:pos="10992"/>
+          <w:tab w:val="left" w:pos="11908"/>
+          <w:tab w:val="left" w:pos="12824"/>
+          <w:tab w:val="left" w:pos="13740"/>
+          <w:tab w:val="left" w:pos="14656"/>
+        </w:tabs>
+        <w:spacing w:after="0" w:line="240" w:lineRule="auto"/>
+        <w:rPr>
+          <w:rFonts w:ascii="Courier New" w:eastAsia="Times New Roman" w:hAnsi="Courier New" w:cs="Courier New"/>
+          <w:sz w:val="20"/>
+          <w:szCs w:val="20"/>
+          <w:lang w:eastAsia="de-DE"/>
+        </w:rPr>
+      </w:pPr>
+      <w:r>
+        <w:rPr>
+          <w:rFonts w:ascii="Courier New" w:eastAsia="Times New Roman" w:hAnsi="Courier New" w:cs="Courier New"/>
+          <w:color w:val="000000"/>
+          <w:sz w:val="20"/>
+          <w:szCs w:val="20"/>
+          <w:lang w:eastAsia="de-DE"/>
+        </w:rPr>
+        <w:t>Wie können Überschriften erkannt werden?</w:t>
+      </w:r>
+    </w:p>
+    <w:p>
+      <w:pPr>
+        <w:pStyle w:val="Listenabsatz"/>
+        <w:numPr>
+          <w:ilvl w:val="0"/>
+          <w:numId w:val="5"/>
+        </w:numPr>
+        <w:tabs>
+          <w:tab w:val="left" w:pos="916"/>
+          <w:tab w:val="left" w:pos="1832"/>
+          <w:tab w:val="left" w:pos="2748"/>
+          <w:tab w:val="left" w:pos="3664"/>
+          <w:tab w:val="left" w:pos="4580"/>
+          <w:tab w:val="left" w:pos="5496"/>
+          <w:tab w:val="left" w:pos="6412"/>
+          <w:tab w:val="left" w:pos="7328"/>
+          <w:tab w:val="left" w:pos="8244"/>
+          <w:tab w:val="left" w:pos="9160"/>
+          <w:tab w:val="left" w:pos="10076"/>
+          <w:tab w:val="left" w:pos="10992"/>
+          <w:tab w:val="left" w:pos="11908"/>
+          <w:tab w:val="left" w:pos="12824"/>
+          <w:tab w:val="left" w:pos="13740"/>
+          <w:tab w:val="left" w:pos="14656"/>
+        </w:tabs>
+        <w:spacing w:after="0" w:line="240" w:lineRule="auto"/>
+        <w:rPr>
+          <w:rFonts w:ascii="Courier New" w:eastAsia="Times New Roman" w:hAnsi="Courier New" w:cs="Courier New"/>
+          <w:sz w:val="20"/>
+          <w:szCs w:val="20"/>
+          <w:lang w:eastAsia="de-DE"/>
+        </w:rPr>
+      </w:pPr>
+      <w:r>
+        <w:rPr>
+          <w:rFonts w:ascii="Courier New" w:eastAsia="Times New Roman" w:hAnsi="Courier New" w:cs="Courier New"/>
+          <w:color w:val="0000CC"/>
+          <w:sz w:val="20"/>
+          <w:szCs w:val="20"/>
+          <w:lang w:eastAsia="de-DE"/>
+        </w:rPr>
+        <w:t>\end</w:t>
+      </w:r>
+      <w:r>
+        <w:rPr>
+          <w:rFonts w:ascii="Courier New" w:eastAsia="Times New Roman" w:hAnsi="Courier New" w:cs="Courier New"/>
+          <w:color w:val="000000"/>
+          <w:sz w:val="20"/>
+          <w:szCs w:val="20"/>
+          <w:lang w:eastAsia="de-DE"/>
+        </w:rPr>
+        <w:t>{</w:t>
+      </w:r>
+      <w:proofErr w:type="spellStart"/>
+      <w:r>
+        <w:rPr>
+          <w:rFonts w:ascii="Courier New" w:eastAsia="Times New Roman" w:hAnsi="Courier New" w:cs="Courier New"/>
+          <w:color w:val="000000"/>
+          <w:sz w:val="20"/>
+          <w:szCs w:val="20"/>
+          <w:u w:val="single"/>
+          <w:lang w:eastAsia="de-DE"/>
+        </w:rPr>
+        <w:t>question</w:t>
+      </w:r>
+      <w:proofErr w:type="spellEnd"/>
+      <w:r>
+        <w:rPr>
+          <w:rFonts w:ascii="Courier New" w:eastAsia="Times New Roman" w:hAnsi="Courier New" w:cs="Courier New"/>
+          <w:color w:val="000000"/>
+          <w:sz w:val="20"/>
+          <w:szCs w:val="20"/>
+          <w:lang w:eastAsia="de-DE"/>
+        </w:rPr>
+        <w:t>}</w:t>
+      </w:r>
+    </w:p>
+    <w:p>
+      <w:pPr>
+        <w:pStyle w:val="Listenabsatz"/>
+        <w:numPr>
+          <w:ilvl w:val="0"/>
+          <w:numId w:val="5"/>
+        </w:numPr>
+        <w:tabs>
+          <w:tab w:val="left" w:pos="916"/>
+          <w:tab w:val="left" w:pos="1832"/>
+          <w:tab w:val="left" w:pos="2748"/>
+          <w:tab w:val="left" w:pos="3664"/>
+          <w:tab w:val="left" w:pos="4580"/>
+          <w:tab w:val="left" w:pos="5496"/>
+          <w:tab w:val="left" w:pos="6412"/>
+          <w:tab w:val="left" w:pos="7328"/>
+          <w:tab w:val="left" w:pos="8244"/>
+          <w:tab w:val="left" w:pos="9160"/>
+          <w:tab w:val="left" w:pos="10076"/>
+          <w:tab w:val="left" w:pos="10992"/>
+          <w:tab w:val="left" w:pos="11908"/>
+          <w:tab w:val="left" w:pos="12824"/>
+          <w:tab w:val="left" w:pos="13740"/>
+          <w:tab w:val="left" w:pos="14656"/>
+        </w:tabs>
+        <w:spacing w:after="0" w:line="240" w:lineRule="auto"/>
+        <w:rPr>
+          <w:rFonts w:ascii="Courier New" w:eastAsia="Times New Roman" w:hAnsi="Courier New" w:cs="Courier New"/>
+          <w:sz w:val="20"/>
+          <w:szCs w:val="20"/>
+          <w:lang w:eastAsia="de-DE"/>
+        </w:rPr>
+      </w:pPr>
+    </w:p>
+    <w:p>
+      <w:pPr>
+        <w:pStyle w:val="Listenabsatz"/>
+        <w:numPr>
+          <w:ilvl w:val="0"/>
+          <w:numId w:val="5"/>
+        </w:numPr>
+        <w:tabs>
+          <w:tab w:val="left" w:pos="916"/>
+          <w:tab w:val="left" w:pos="1832"/>
+          <w:tab w:val="left" w:pos="2748"/>
+          <w:tab w:val="left" w:pos="3664"/>
+          <w:tab w:val="left" w:pos="4580"/>
+          <w:tab w:val="left" w:pos="5496"/>
+          <w:tab w:val="left" w:pos="6412"/>
+          <w:tab w:val="left" w:pos="7328"/>
+          <w:tab w:val="left" w:pos="8244"/>
+          <w:tab w:val="left" w:pos="9160"/>
+          <w:tab w:val="left" w:pos="10076"/>
+          <w:tab w:val="left" w:pos="10992"/>
+          <w:tab w:val="left" w:pos="11908"/>
+          <w:tab w:val="left" w:pos="12824"/>
+          <w:tab w:val="left" w:pos="13740"/>
+          <w:tab w:val="left" w:pos="14656"/>
+        </w:tabs>
+        <w:spacing w:after="0" w:line="240" w:lineRule="auto"/>
+        <w:rPr>
+          <w:rFonts w:ascii="Courier New" w:eastAsia="Times New Roman" w:hAnsi="Courier New" w:cs="Courier New"/>
+          <w:sz w:val="20"/>
+          <w:szCs w:val="20"/>
+          <w:lang w:eastAsia="de-DE"/>
+        </w:rPr>
+      </w:pPr>
+      <w:r>
+        <w:rPr>
+          <w:rFonts w:ascii="Courier New" w:eastAsia="Times New Roman" w:hAnsi="Courier New" w:cs="Courier New"/>
+          <w:color w:val="0000CC"/>
+          <w:sz w:val="20"/>
+          <w:szCs w:val="20"/>
+          <w:lang w:eastAsia="de-DE"/>
+        </w:rPr>
+        <w:t>\</w:t>
+      </w:r>
+      <w:proofErr w:type="spellStart"/>
+      <w:r>
+        <w:rPr>
+          <w:rFonts w:ascii="Courier New" w:eastAsia="Times New Roman" w:hAnsi="Courier New" w:cs="Courier New"/>
+          <w:color w:val="0000CC"/>
+          <w:sz w:val="20"/>
+          <w:szCs w:val="20"/>
+          <w:lang w:eastAsia="de-DE"/>
+        </w:rPr>
+        <w:t>begin</w:t>
+      </w:r>
+      <w:proofErr w:type="spellEnd"/>
+      <w:r>
+        <w:rPr>
+          <w:rFonts w:ascii="Courier New" w:eastAsia="Times New Roman" w:hAnsi="Courier New" w:cs="Courier New"/>
+          <w:color w:val="000000"/>
+          <w:sz w:val="20"/>
+          <w:szCs w:val="20"/>
+          <w:lang w:eastAsia="de-DE"/>
+        </w:rPr>
+        <w:t>{</w:t>
+      </w:r>
+      <w:proofErr w:type="spellStart"/>
+      <w:r>
+        <w:rPr>
+          <w:rFonts w:ascii="Courier New" w:eastAsia="Times New Roman" w:hAnsi="Courier New" w:cs="Courier New"/>
+          <w:color w:val="000000"/>
+          <w:sz w:val="20"/>
+          <w:szCs w:val="20"/>
+          <w:u w:val="single"/>
+          <w:lang w:eastAsia="de-DE"/>
+        </w:rPr>
+        <w:t>question</w:t>
+      </w:r>
+      <w:proofErr w:type="spellEnd"/>
+      <w:r>
+        <w:rPr>
+          <w:rFonts w:ascii="Courier New" w:eastAsia="Times New Roman" w:hAnsi="Courier New" w:cs="Courier New"/>
+          <w:color w:val="000000"/>
+          <w:sz w:val="20"/>
+          <w:szCs w:val="20"/>
+          <w:lang w:eastAsia="de-DE"/>
+        </w:rPr>
+        <w:t>}</w:t>
+      </w:r>
+    </w:p>
+    <w:p>
+      <w:pPr>
+        <w:pStyle w:val="Listenabsatz"/>
+        <w:numPr>
+          <w:ilvl w:val="0"/>
+          <w:numId w:val="5"/>
+        </w:numPr>
+        <w:tabs>
+          <w:tab w:val="left" w:pos="916"/>
+          <w:tab w:val="left" w:pos="1832"/>
+          <w:tab w:val="left" w:pos="2748"/>
+          <w:tab w:val="left" w:pos="3664"/>
+          <w:tab w:val="left" w:pos="4580"/>
+          <w:tab w:val="left" w:pos="5496"/>
+          <w:tab w:val="left" w:pos="6412"/>
+          <w:tab w:val="left" w:pos="7328"/>
+          <w:tab w:val="left" w:pos="8244"/>
+          <w:tab w:val="left" w:pos="9160"/>
+          <w:tab w:val="left" w:pos="10076"/>
+          <w:tab w:val="left" w:pos="10992"/>
+          <w:tab w:val="left" w:pos="11908"/>
+          <w:tab w:val="left" w:pos="12824"/>
+          <w:tab w:val="left" w:pos="13740"/>
+          <w:tab w:val="left" w:pos="14656"/>
+        </w:tabs>
+        <w:spacing w:after="0" w:line="240" w:lineRule="auto"/>
+        <w:rPr>
+          <w:rFonts w:ascii="Courier New" w:eastAsia="Times New Roman" w:hAnsi="Courier New" w:cs="Courier New"/>
+          <w:sz w:val="20"/>
+          <w:szCs w:val="20"/>
+          <w:lang w:eastAsia="de-DE"/>
+        </w:rPr>
+      </w:pPr>
+      <w:r>
+        <w:rPr>
+          <w:rFonts w:ascii="Courier New" w:eastAsia="Times New Roman" w:hAnsi="Courier New" w:cs="Courier New"/>
+          <w:color w:val="000000"/>
+          <w:sz w:val="20"/>
+          <w:szCs w:val="20"/>
+          <w:lang w:eastAsia="de-DE"/>
+        </w:rPr>
+        <w:t>Wie können Aufzählungen erkannt und einem Thema zugeordnet werden?</w:t>
+      </w:r>
+    </w:p>
+    <w:p>
+      <w:pPr>
+        <w:pStyle w:val="Listenabsatz"/>
+        <w:numPr>
+          <w:ilvl w:val="0"/>
+          <w:numId w:val="5"/>
+        </w:numPr>
+        <w:tabs>
+          <w:tab w:val="left" w:pos="916"/>
+          <w:tab w:val="left" w:pos="1832"/>
+          <w:tab w:val="left" w:pos="2748"/>
+          <w:tab w:val="left" w:pos="3664"/>
+          <w:tab w:val="left" w:pos="4580"/>
+          <w:tab w:val="left" w:pos="5496"/>
+          <w:tab w:val="left" w:pos="6412"/>
+          <w:tab w:val="left" w:pos="7328"/>
+          <w:tab w:val="left" w:pos="8244"/>
+          <w:tab w:val="left" w:pos="9160"/>
+          <w:tab w:val="left" w:pos="10076"/>
+          <w:tab w:val="left" w:pos="10992"/>
+          <w:tab w:val="left" w:pos="11908"/>
+          <w:tab w:val="left" w:pos="12824"/>
+          <w:tab w:val="left" w:pos="13740"/>
+          <w:tab w:val="left" w:pos="14656"/>
+        </w:tabs>
+        <w:spacing w:after="0" w:line="240" w:lineRule="auto"/>
+        <w:rPr>
+          <w:rFonts w:ascii="Courier New" w:eastAsia="Times New Roman" w:hAnsi="Courier New" w:cs="Courier New"/>
+          <w:sz w:val="20"/>
+          <w:szCs w:val="20"/>
+          <w:lang w:eastAsia="de-DE"/>
+        </w:rPr>
+      </w:pPr>
+      <w:r>
+        <w:rPr>
+          <w:rFonts w:ascii="Courier New" w:eastAsia="Times New Roman" w:hAnsi="Courier New" w:cs="Courier New"/>
+          <w:color w:val="0000CC"/>
+          <w:sz w:val="20"/>
+          <w:szCs w:val="20"/>
+          <w:lang w:eastAsia="de-DE"/>
+        </w:rPr>
+        <w:t>\end</w:t>
+      </w:r>
+      <w:r>
+        <w:rPr>
+          <w:rFonts w:ascii="Courier New" w:eastAsia="Times New Roman" w:hAnsi="Courier New" w:cs="Courier New"/>
+          <w:color w:val="000000"/>
+          <w:sz w:val="20"/>
+          <w:szCs w:val="20"/>
+          <w:lang w:eastAsia="de-DE"/>
+        </w:rPr>
+        <w:t>{</w:t>
+      </w:r>
+      <w:proofErr w:type="spellStart"/>
+      <w:r>
+        <w:rPr>
+          <w:rFonts w:ascii="Courier New" w:eastAsia="Times New Roman" w:hAnsi="Courier New" w:cs="Courier New"/>
+          <w:color w:val="000000"/>
+          <w:sz w:val="20"/>
+          <w:szCs w:val="20"/>
+          <w:u w:val="single"/>
+          <w:lang w:eastAsia="de-DE"/>
+        </w:rPr>
+        <w:t>question</w:t>
+      </w:r>
+      <w:proofErr w:type="spellEnd"/>
+      <w:r>
+        <w:rPr>
+          <w:rFonts w:ascii="Courier New" w:eastAsia="Times New Roman" w:hAnsi="Courier New" w:cs="Courier New"/>
+          <w:color w:val="000000"/>
+          <w:sz w:val="20"/>
+          <w:szCs w:val="20"/>
+          <w:lang w:eastAsia="de-DE"/>
+        </w:rPr>
+        <w:t>}</w:t>
+      </w:r>
+    </w:p>
+    <w:p>
+      <w:pPr>
+        <w:pStyle w:val="Listenabsatz"/>
+        <w:numPr>
+          <w:ilvl w:val="0"/>
+          <w:numId w:val="5"/>
+        </w:numPr>
+        <w:tabs>
+          <w:tab w:val="left" w:pos="916"/>
+          <w:tab w:val="left" w:pos="1832"/>
+          <w:tab w:val="left" w:pos="2748"/>
+          <w:tab w:val="left" w:pos="3664"/>
+          <w:tab w:val="left" w:pos="4580"/>
+          <w:tab w:val="left" w:pos="5496"/>
+          <w:tab w:val="left" w:pos="6412"/>
+          <w:tab w:val="left" w:pos="7328"/>
+          <w:tab w:val="left" w:pos="8244"/>
+          <w:tab w:val="left" w:pos="9160"/>
+          <w:tab w:val="left" w:pos="10076"/>
+          <w:tab w:val="left" w:pos="10992"/>
+          <w:tab w:val="left" w:pos="11908"/>
+          <w:tab w:val="left" w:pos="12824"/>
+          <w:tab w:val="left" w:pos="13740"/>
+          <w:tab w:val="left" w:pos="14656"/>
+        </w:tabs>
+        <w:spacing w:after="0" w:line="240" w:lineRule="auto"/>
+        <w:rPr>
+          <w:rFonts w:ascii="Courier New" w:eastAsia="Times New Roman" w:hAnsi="Courier New" w:cs="Courier New"/>
+          <w:sz w:val="20"/>
+          <w:szCs w:val="20"/>
+          <w:lang w:eastAsia="de-DE"/>
+        </w:rPr>
+      </w:pPr>
+    </w:p>
+    <w:p>
+      <w:pPr>
+        <w:pStyle w:val="Listenabsatz"/>
+        <w:numPr>
+          <w:ilvl w:val="0"/>
+          <w:numId w:val="5"/>
+        </w:numPr>
+        <w:tabs>
+          <w:tab w:val="left" w:pos="916"/>
+          <w:tab w:val="left" w:pos="1832"/>
+          <w:tab w:val="left" w:pos="2748"/>
+          <w:tab w:val="left" w:pos="3664"/>
+          <w:tab w:val="left" w:pos="4580"/>
+          <w:tab w:val="left" w:pos="5496"/>
+          <w:tab w:val="left" w:pos="6412"/>
+          <w:tab w:val="left" w:pos="7328"/>
+          <w:tab w:val="left" w:pos="8244"/>
+          <w:tab w:val="left" w:pos="9160"/>
+          <w:tab w:val="left" w:pos="10076"/>
+          <w:tab w:val="left" w:pos="10992"/>
+          <w:tab w:val="left" w:pos="11908"/>
+          <w:tab w:val="left" w:pos="12824"/>
+          <w:tab w:val="left" w:pos="13740"/>
+          <w:tab w:val="left" w:pos="14656"/>
+        </w:tabs>
+        <w:spacing w:after="0" w:line="240" w:lineRule="auto"/>
+        <w:rPr>
+          <w:rFonts w:ascii="Courier New" w:eastAsia="Times New Roman" w:hAnsi="Courier New" w:cs="Courier New"/>
+          <w:sz w:val="20"/>
+          <w:szCs w:val="20"/>
+          <w:lang w:eastAsia="de-DE"/>
+        </w:rPr>
+      </w:pPr>
+      <w:r>
+        <w:rPr>
+          <w:rFonts w:ascii="Courier New" w:eastAsia="Times New Roman" w:hAnsi="Courier New" w:cs="Courier New"/>
+          <w:color w:val="0000CC"/>
+          <w:sz w:val="20"/>
+          <w:szCs w:val="20"/>
+          <w:lang w:eastAsia="de-DE"/>
+        </w:rPr>
+        <w:t>\</w:t>
+      </w:r>
+      <w:proofErr w:type="spellStart"/>
+      <w:r>
+        <w:rPr>
+          <w:rFonts w:ascii="Courier New" w:eastAsia="Times New Roman" w:hAnsi="Courier New" w:cs="Courier New"/>
+          <w:color w:val="0000CC"/>
+          <w:sz w:val="20"/>
+          <w:szCs w:val="20"/>
+          <w:lang w:eastAsia="de-DE"/>
+        </w:rPr>
+        <w:t>begin</w:t>
+      </w:r>
+      <w:proofErr w:type="spellEnd"/>
+      <w:r>
+        <w:rPr>
+          <w:rFonts w:ascii="Courier New" w:eastAsia="Times New Roman" w:hAnsi="Courier New" w:cs="Courier New"/>
+          <w:color w:val="000000"/>
+          <w:sz w:val="20"/>
+          <w:szCs w:val="20"/>
+          <w:lang w:eastAsia="de-DE"/>
+        </w:rPr>
+        <w:t>{</w:t>
+      </w:r>
+      <w:proofErr w:type="spellStart"/>
+      <w:r>
+        <w:rPr>
+          <w:rFonts w:ascii="Courier New" w:eastAsia="Times New Roman" w:hAnsi="Courier New" w:cs="Courier New"/>
+          <w:color w:val="000000"/>
+          <w:sz w:val="20"/>
+          <w:szCs w:val="20"/>
+          <w:u w:val="single"/>
+          <w:lang w:eastAsia="de-DE"/>
+        </w:rPr>
+        <w:t>question</w:t>
+      </w:r>
+      <w:proofErr w:type="spellEnd"/>
+      <w:r>
+        <w:rPr>
+          <w:rFonts w:ascii="Courier New" w:eastAsia="Times New Roman" w:hAnsi="Courier New" w:cs="Courier New"/>
+          <w:color w:val="000000"/>
+          <w:sz w:val="20"/>
+          <w:szCs w:val="20"/>
+          <w:lang w:eastAsia="de-DE"/>
+        </w:rPr>
+        <w:t>}</w:t>
+      </w:r>
+    </w:p>
+    <w:p>
+      <w:pPr>
+        <w:pStyle w:val="Listenabsatz"/>
+        <w:numPr>
+          <w:ilvl w:val="0"/>
+          <w:numId w:val="5"/>
+        </w:numPr>
+        <w:tabs>
+          <w:tab w:val="left" w:pos="916"/>
+          <w:tab w:val="left" w:pos="1832"/>
+          <w:tab w:val="left" w:pos="2748"/>
+          <w:tab w:val="left" w:pos="3664"/>
+          <w:tab w:val="left" w:pos="4580"/>
+          <w:tab w:val="left" w:pos="5496"/>
+          <w:tab w:val="left" w:pos="6412"/>
+          <w:tab w:val="left" w:pos="7328"/>
+          <w:tab w:val="left" w:pos="8244"/>
+          <w:tab w:val="left" w:pos="9160"/>
+          <w:tab w:val="left" w:pos="10076"/>
+          <w:tab w:val="left" w:pos="10992"/>
+          <w:tab w:val="left" w:pos="11908"/>
+          <w:tab w:val="left" w:pos="12824"/>
+          <w:tab w:val="left" w:pos="13740"/>
+          <w:tab w:val="left" w:pos="14656"/>
+        </w:tabs>
+        <w:spacing w:after="0" w:line="240" w:lineRule="auto"/>
+        <w:rPr>
+          <w:rFonts w:ascii="Courier New" w:eastAsia="Times New Roman" w:hAnsi="Courier New" w:cs="Courier New"/>
+          <w:sz w:val="20"/>
+          <w:szCs w:val="20"/>
+          <w:lang w:eastAsia="de-DE"/>
+        </w:rPr>
+      </w:pPr>
+      <w:r>
+        <w:rPr>
+          <w:rFonts w:ascii="Courier New" w:eastAsia="Times New Roman" w:hAnsi="Courier New" w:cs="Courier New"/>
+          <w:color w:val="000000"/>
+          <w:sz w:val="20"/>
+          <w:szCs w:val="20"/>
+          <w:lang w:eastAsia="de-DE"/>
+        </w:rPr>
+        <w:t>Wie sieht eine sinnvolle Wissensrepräsentation aus?</w:t>
+      </w:r>
+    </w:p>
+    <w:p>
+      <w:pPr>
+        <w:pStyle w:val="Listenabsatz"/>
+        <w:numPr>
+          <w:ilvl w:val="0"/>
+          <w:numId w:val="5"/>
+        </w:numPr>
+        <w:tabs>
+          <w:tab w:val="left" w:pos="1845"/>
+        </w:tabs>
+      </w:pPr>
+      <w:r>
+        <w:rPr>
+          <w:rFonts w:ascii="Times New Roman" w:eastAsia="Times New Roman" w:hAnsi="Times New Roman" w:cs="Times New Roman"/>
+          <w:color w:val="0000CC"/>
+          <w:sz w:val="24"/>
+          <w:szCs w:val="24"/>
+          <w:lang w:eastAsia="de-DE"/>
+        </w:rPr>
+        <w:t>\end</w:t>
+      </w:r>
+      <w:r>
+        <w:rPr>
+          <w:rFonts w:ascii="Times New Roman" w:eastAsia="Times New Roman" w:hAnsi="Times New Roman" w:cs="Times New Roman"/>
+          <w:color w:val="000000"/>
+          <w:sz w:val="24"/>
+          <w:szCs w:val="24"/>
+          <w:lang w:eastAsia="de-DE"/>
+        </w:rPr>
+        <w:t>{</w:t>
+      </w:r>
+      <w:proofErr w:type="spellStart"/>
+      <w:r>
+        <w:rPr>
+          <w:rFonts w:ascii="Times New Roman" w:eastAsia="Times New Roman" w:hAnsi="Times New Roman" w:cs="Times New Roman"/>
+          <w:color w:val="000000"/>
+          <w:sz w:val="24"/>
+          <w:szCs w:val="24"/>
+          <w:u w:val="single"/>
+          <w:lang w:eastAsia="de-DE"/>
+        </w:rPr>
+        <w:t>question</w:t>
+      </w:r>
+      <w:proofErr w:type="spellEnd"/>
+      <w:r>
+        <w:rPr>
+          <w:rFonts w:ascii="Times New Roman" w:eastAsia="Times New Roman" w:hAnsi="Times New Roman" w:cs="Times New Roman"/>
+          <w:color w:val="000000"/>
+          <w:sz w:val="24"/>
+          <w:szCs w:val="24"/>
+          <w:lang w:eastAsia="de-DE"/>
+        </w:rPr>
+        <w:t>}</w:t>
       </w:r>
     </w:p>
     <w:sectPr>
@@ -534,6 +2519,92 @@
     </w:lvl>
   </w:abstractNum>
   <w:abstractNum w:abstractNumId="1" w15:restartNumberingAfterBreak="0">
+    <w:nsid w:val="2EAA6BCD"/>
+    <w:multiLevelType w:val="hybridMultilevel"/>
+    <w:tmpl w:val="D33C4E2C"/>
+    <w:lvl w:ilvl="0" w:tplc="FFFFFFFF">
+      <w:start w:val="1"/>
+      <w:numFmt w:val="lowerLetter"/>
+      <w:lvlText w:val="%1."/>
+      <w:lvlJc w:val="left"/>
+      <w:pPr>
+        <w:ind w:left="1440" w:hanging="360"/>
+      </w:pPr>
+    </w:lvl>
+    <w:lvl w:ilvl="1" w:tplc="04070019">
+      <w:start w:val="1"/>
+      <w:numFmt w:val="lowerLetter"/>
+      <w:lvlText w:val="%2."/>
+      <w:lvlJc w:val="left"/>
+      <w:pPr>
+        <w:ind w:left="1440" w:hanging="360"/>
+      </w:pPr>
+    </w:lvl>
+    <w:lvl w:ilvl="2" w:tplc="0407001B" w:tentative="1">
+      <w:start w:val="1"/>
+      <w:numFmt w:val="lowerRoman"/>
+      <w:lvlText w:val="%3."/>
+      <w:lvlJc w:val="right"/>
+      <w:pPr>
+        <w:ind w:left="2160" w:hanging="180"/>
+      </w:pPr>
+    </w:lvl>
+    <w:lvl w:ilvl="3" w:tplc="0407000F" w:tentative="1">
+      <w:start w:val="1"/>
+      <w:numFmt w:val="decimal"/>
+      <w:lvlText w:val="%4."/>
+      <w:lvlJc w:val="left"/>
+      <w:pPr>
+        <w:ind w:left="2880" w:hanging="360"/>
+      </w:pPr>
+    </w:lvl>
+    <w:lvl w:ilvl="4" w:tplc="04070019" w:tentative="1">
+      <w:start w:val="1"/>
+      <w:numFmt w:val="lowerLetter"/>
+      <w:lvlText w:val="%5."/>
+      <w:lvlJc w:val="left"/>
+      <w:pPr>
+        <w:ind w:left="3600" w:hanging="360"/>
+      </w:pPr>
+    </w:lvl>
+    <w:lvl w:ilvl="5" w:tplc="0407001B" w:tentative="1">
+      <w:start w:val="1"/>
+      <w:numFmt w:val="lowerRoman"/>
+      <w:lvlText w:val="%6."/>
+      <w:lvlJc w:val="right"/>
+      <w:pPr>
+        <w:ind w:left="4320" w:hanging="180"/>
+      </w:pPr>
+    </w:lvl>
+    <w:lvl w:ilvl="6" w:tplc="0407000F" w:tentative="1">
+      <w:start w:val="1"/>
+      <w:numFmt w:val="decimal"/>
+      <w:lvlText w:val="%7."/>
+      <w:lvlJc w:val="left"/>
+      <w:pPr>
+        <w:ind w:left="5040" w:hanging="360"/>
+      </w:pPr>
+    </w:lvl>
+    <w:lvl w:ilvl="7" w:tplc="04070019" w:tentative="1">
+      <w:start w:val="1"/>
+      <w:numFmt w:val="lowerLetter"/>
+      <w:lvlText w:val="%8."/>
+      <w:lvlJc w:val="left"/>
+      <w:pPr>
+        <w:ind w:left="5760" w:hanging="360"/>
+      </w:pPr>
+    </w:lvl>
+    <w:lvl w:ilvl="8" w:tplc="0407001B" w:tentative="1">
+      <w:start w:val="1"/>
+      <w:numFmt w:val="lowerRoman"/>
+      <w:lvlText w:val="%9."/>
+      <w:lvlJc w:val="right"/>
+      <w:pPr>
+        <w:ind w:left="6480" w:hanging="180"/>
+      </w:pPr>
+    </w:lvl>
+  </w:abstractNum>
+  <w:abstractNum w:abstractNumId="2" w15:restartNumberingAfterBreak="0">
     <w:nsid w:val="46487886"/>
     <w:multiLevelType w:val="hybridMultilevel"/>
     <w:tmpl w:val="461613F4"/>
@@ -619,7 +2690,7 @@
       </w:pPr>
     </w:lvl>
   </w:abstractNum>
-  <w:abstractNum w:abstractNumId="2" w15:restartNumberingAfterBreak="0">
+  <w:abstractNum w:abstractNumId="3" w15:restartNumberingAfterBreak="0">
     <w:nsid w:val="6ED47D29"/>
     <w:multiLevelType w:val="hybridMultilevel"/>
     <w:tmpl w:val="461613F4"/>
@@ -705,7 +2776,7 @@
       </w:pPr>
     </w:lvl>
   </w:abstractNum>
-  <w:abstractNum w:abstractNumId="3" w15:restartNumberingAfterBreak="0">
+  <w:abstractNum w:abstractNumId="4" w15:restartNumberingAfterBreak="0">
     <w:nsid w:val="707F051B"/>
     <w:multiLevelType w:val="hybridMultilevel"/>
     <w:tmpl w:val="3AFC4910"/>
@@ -822,13 +2893,16 @@
     <w:abstractNumId w:val="0"/>
   </w:num>
   <w:num w:numId="2" w16cid:durableId="260919002">
-    <w:abstractNumId w:val="1"/>
+    <w:abstractNumId w:val="2"/>
   </w:num>
   <w:num w:numId="3" w16cid:durableId="1739471858">
-    <w:abstractNumId w:val="2"/>
+    <w:abstractNumId w:val="3"/>
   </w:num>
   <w:num w:numId="4" w16cid:durableId="1413042864">
-    <w:abstractNumId w:val="3"/>
+    <w:abstractNumId w:val="4"/>
+  </w:num>
+  <w:num w:numId="5" w16cid:durableId="700206746">
+    <w:abstractNumId w:val="1"/>
   </w:num>
 </w:numbering>
 </file>
@@ -1339,6 +3413,56 @@
       <w:contextualSpacing/>
     </w:pPr>
   </w:style>
+  <w:style w:type="paragraph" w:styleId="HTMLVorformatiert">
+    <w:name w:val="HTML Preformatted"/>
+    <w:basedOn w:val="Standard"/>
+    <w:link w:val="HTMLVorformatiertZchn"/>
+    <w:uiPriority w:val="99"/>
+    <w:semiHidden/>
+    <w:unhideWhenUsed/>
+    <w:rsid w:val="00D50926"/>
+    <w:pPr>
+      <w:tabs>
+        <w:tab w:val="left" w:pos="916"/>
+        <w:tab w:val="left" w:pos="1832"/>
+        <w:tab w:val="left" w:pos="2748"/>
+        <w:tab w:val="left" w:pos="3664"/>
+        <w:tab w:val="left" w:pos="4580"/>
+        <w:tab w:val="left" w:pos="5496"/>
+        <w:tab w:val="left" w:pos="6412"/>
+        <w:tab w:val="left" w:pos="7328"/>
+        <w:tab w:val="left" w:pos="8244"/>
+        <w:tab w:val="left" w:pos="9160"/>
+        <w:tab w:val="left" w:pos="10076"/>
+        <w:tab w:val="left" w:pos="10992"/>
+        <w:tab w:val="left" w:pos="11908"/>
+        <w:tab w:val="left" w:pos="12824"/>
+        <w:tab w:val="left" w:pos="13740"/>
+        <w:tab w:val="left" w:pos="14656"/>
+      </w:tabs>
+      <w:spacing w:after="0" w:line="240" w:lineRule="auto"/>
+    </w:pPr>
+    <w:rPr>
+      <w:rFonts w:ascii="Courier New" w:eastAsia="Times New Roman" w:hAnsi="Courier New" w:cs="Courier New"/>
+      <w:sz w:val="20"/>
+      <w:szCs w:val="20"/>
+      <w:lang w:eastAsia="de-DE"/>
+    </w:rPr>
+  </w:style>
+  <w:style w:type="character" w:customStyle="1" w:styleId="HTMLVorformatiertZchn">
+    <w:name w:val="HTML Vorformatiert Zchn"/>
+    <w:basedOn w:val="Absatz-Standardschriftart"/>
+    <w:link w:val="HTMLVorformatiert"/>
+    <w:uiPriority w:val="99"/>
+    <w:semiHidden/>
+    <w:rsid w:val="00D50926"/>
+    <w:rPr>
+      <w:rFonts w:ascii="Courier New" w:eastAsia="Times New Roman" w:hAnsi="Courier New" w:cs="Courier New"/>
+      <w:sz w:val="20"/>
+      <w:szCs w:val="20"/>
+      <w:lang w:eastAsia="de-DE"/>
+    </w:rPr>
+  </w:style>
 </w:styles>
 </file>
 

</xml_diff>